<commit_message>
Milestone 4 and current website
Latest version of front end NOW WITH MORE JACOB CODE!
</commit_message>
<xml_diff>
--- a/Documents/Editable Docs/Word Docs/ProjectMilestone4_Kong.docx
+++ b/Documents/Editable Docs/Word Docs/ProjectMilestone4_Kong.docx
@@ -1,6 +1,6 @@
 
 <file path=word/document.xml><?xml version="1.0" encoding="utf-8"?>
-<w:document xmlns:wpc="http://schemas.microsoft.com/office/word/2010/wordprocessingCanvas" xmlns:cx="http://schemas.microsoft.com/office/drawing/2014/chartex" xmlns:cx1="http://schemas.microsoft.com/office/drawing/2015/9/8/chartex" xmlns:cx2="http://schemas.microsoft.com/office/drawing/2015/10/21/chartex" xmlns:cx3="http://schemas.microsoft.com/office/drawing/2016/5/9/chartex" xmlns:cx4="http://schemas.microsoft.com/office/drawing/2016/5/10/chartex" xmlns:cx5="http://schemas.microsoft.com/office/drawing/2016/5/11/chartex" xmlns:cx6="http://schemas.microsoft.com/office/drawing/2016/5/12/chartex" xmlns:cx7="http://schemas.microsoft.com/office/drawing/2016/5/13/chartex" xmlns:cx8="http://schemas.microsoft.com/office/drawing/2016/5/14/chartex" xmlns:mc="http://schemas.openxmlformats.org/markup-compatibility/2006" xmlns:aink="http://schemas.microsoft.com/office/drawing/2016/ink" xmlns:am3d="http://schemas.microsoft.com/office/drawing/2017/model3d" xmlns:o="urn:schemas-microsoft-com:office:office" xmlns:r="http://schemas.openxmlformats.org/officeDocument/2006/relationships" xmlns:m="http://schemas.openxmlformats.org/officeDocument/2006/math" xmlns:v="urn:schemas-microsoft-com:vml" xmlns:wp14="http://schemas.microsoft.com/office/word/2010/wordprocessingDrawing" xmlns:wp="http://schemas.openxmlformats.org/drawingml/2006/wordprocessingDrawing" xmlns:w10="urn:schemas-microsoft-com:office:word" xmlns:w="http://schemas.openxmlformats.org/wordprocessingml/2006/main" xmlns:w14="http://schemas.microsoft.com/office/word/2010/wordml" xmlns:w15="http://schemas.microsoft.com/office/word/2012/wordml" xmlns:w16cid="http://schemas.microsoft.com/office/word/2016/wordml/cid" xmlns:w16se="http://schemas.microsoft.com/office/word/2015/wordml/symex" xmlns:wpg="http://schemas.microsoft.com/office/word/2010/wordprocessingGroup" xmlns:wpi="http://schemas.microsoft.com/office/word/2010/wordprocessingInk" xmlns:wne="http://schemas.microsoft.com/office/word/2006/wordml" xmlns:wps="http://schemas.microsoft.com/office/word/2010/wordprocessingShape" mc:Ignorable="w14 w15 w16se w16cid wp14">
+<w:document xmlns:wpc="http://schemas.microsoft.com/office/word/2010/wordprocessingCanvas" xmlns:cx="http://schemas.microsoft.com/office/drawing/2014/chartex" xmlns:cx1="http://schemas.microsoft.com/office/drawing/2015/9/8/chartex" xmlns:mc="http://schemas.openxmlformats.org/markup-compatibility/2006" xmlns:o="urn:schemas-microsoft-com:office:office" xmlns:r="http://schemas.openxmlformats.org/officeDocument/2006/relationships" xmlns:m="http://schemas.openxmlformats.org/officeDocument/2006/math" xmlns:v="urn:schemas-microsoft-com:vml" xmlns:wp14="http://schemas.microsoft.com/office/word/2010/wordprocessingDrawing" xmlns:wp="http://schemas.openxmlformats.org/drawingml/2006/wordprocessingDrawing" xmlns:w10="urn:schemas-microsoft-com:office:word" xmlns:w="http://schemas.openxmlformats.org/wordprocessingml/2006/main" xmlns:w14="http://schemas.microsoft.com/office/word/2010/wordml" xmlns:w15="http://schemas.microsoft.com/office/word/2012/wordml" xmlns:w16se="http://schemas.microsoft.com/office/word/2015/wordml/symex" xmlns:wpg="http://schemas.microsoft.com/office/word/2010/wordprocessingGroup" xmlns:wpi="http://schemas.microsoft.com/office/word/2010/wordprocessingInk" xmlns:wne="http://schemas.microsoft.com/office/word/2006/wordml" xmlns:wps="http://schemas.microsoft.com/office/word/2010/wordprocessingShape" mc:Ignorable="w14 w15 w16se wp14">
   <w:body>
     <w:p>
       <w:pPr>
@@ -98,59 +98,289 @@
           <w:sz w:val="28"/>
           <w:szCs w:val="28"/>
         </w:rPr>
-        <w:t>Title</w:t>
-      </w:r>
-      <w:r>
+        <w:t>Title:</w:t>
+      </w:r>
+    </w:p>
+    <w:p>
+      <w:pPr>
+        <w:spacing w:line="360" w:lineRule="auto"/>
+        <w:ind w:left="720"/>
+      </w:pPr>
+      <w:r>
+        <w:t>Kong</w:t>
+      </w:r>
+    </w:p>
+    <w:p>
+      <w:pPr>
+        <w:spacing w:line="360" w:lineRule="auto"/>
         <w:rPr>
           <w:b/>
           <w:sz w:val="28"/>
           <w:szCs w:val="28"/>
         </w:rPr>
-        <w:t>:</w:t>
-      </w:r>
-    </w:p>
-    <w:p>
-      <w:pPr>
-        <w:spacing w:line="360" w:lineRule="auto"/>
-        <w:ind w:left="720"/>
-      </w:pPr>
-      <w:r>
-        <w:t>Kong</w:t>
-      </w:r>
-    </w:p>
-    <w:p>
-      <w:pPr>
-        <w:spacing w:line="360" w:lineRule="auto"/>
+      </w:pPr>
+      <w:r>
         <w:rPr>
           <w:b/>
           <w:sz w:val="28"/>
           <w:szCs w:val="28"/>
         </w:rPr>
-      </w:pPr>
-      <w:r>
+        <w:t>Automated Tests:</w:t>
+      </w:r>
+    </w:p>
+    <w:p>
+      <w:pPr>
+        <w:spacing w:line="360" w:lineRule="auto"/>
         <w:rPr>
           <w:b/>
           <w:sz w:val="28"/>
           <w:szCs w:val="28"/>
         </w:rPr>
-        <w:t>Automated Tests</w:t>
-      </w:r>
-      <w:r>
+      </w:pPr>
+    </w:p>
+    <w:p>
+      <w:pPr>
+        <w:spacing w:line="360" w:lineRule="auto"/>
         <w:rPr>
           <w:b/>
           <w:sz w:val="28"/>
           <w:szCs w:val="28"/>
         </w:rPr>
-        <w:t>:</w:t>
-      </w:r>
-    </w:p>
-    <w:p>
-      <w:pPr>
-        <w:spacing w:line="360" w:lineRule="auto"/>
-        <w:ind w:left="720"/>
-      </w:pPr>
+      </w:pPr>
+    </w:p>
+    <w:p>
+      <w:pPr>
+        <w:spacing w:line="360" w:lineRule="auto"/>
+        <w:rPr>
+          <w:b/>
+          <w:sz w:val="28"/>
+          <w:szCs w:val="28"/>
+        </w:rPr>
+      </w:pPr>
+    </w:p>
+    <w:p>
+      <w:pPr>
+        <w:spacing w:line="360" w:lineRule="auto"/>
+        <w:rPr>
+          <w:b/>
+          <w:sz w:val="28"/>
+          <w:szCs w:val="28"/>
+        </w:rPr>
+      </w:pPr>
+    </w:p>
+    <w:p>
+      <w:pPr>
+        <w:spacing w:line="360" w:lineRule="auto"/>
+        <w:rPr>
+          <w:b/>
+          <w:sz w:val="28"/>
+          <w:szCs w:val="28"/>
+        </w:rPr>
+      </w:pPr>
+    </w:p>
+    <w:p>
+      <w:pPr>
+        <w:spacing w:line="360" w:lineRule="auto"/>
+        <w:rPr>
+          <w:b/>
+          <w:sz w:val="28"/>
+          <w:szCs w:val="28"/>
+        </w:rPr>
+      </w:pPr>
+    </w:p>
+    <w:p>
+      <w:pPr>
+        <w:spacing w:line="360" w:lineRule="auto"/>
+        <w:rPr>
+          <w:b/>
+          <w:sz w:val="28"/>
+          <w:szCs w:val="28"/>
+        </w:rPr>
+      </w:pPr>
+      <w:r>
+        <w:rPr>
+          <w:b/>
+          <w:sz w:val="28"/>
+          <w:szCs w:val="28"/>
+        </w:rPr>
+        <w:t>Manual Test:</w:t>
+      </w:r>
+    </w:p>
+    <w:p>
+      <w:pPr>
+        <w:spacing w:line="360" w:lineRule="auto"/>
+        <w:rPr>
+          <w:b/>
+          <w:sz w:val="28"/>
+          <w:szCs w:val="28"/>
+        </w:rPr>
+      </w:pPr>
+      <w:r>
+        <w:rPr>
+          <w:b/>
+          <w:sz w:val="28"/>
+          <w:szCs w:val="28"/>
+        </w:rPr>
+        <w:t>Front End: Tyler and Charles</w:t>
+      </w:r>
       <w:bookmarkStart w:id="0" w:name="_GoBack"/>
       <w:bookmarkEnd w:id="0"/>
+    </w:p>
+    <w:p>
+      <w:pPr>
+        <w:pStyle w:val="ListParagraph"/>
+        <w:numPr>
+          <w:ilvl w:val="0"/>
+          <w:numId w:val="5"/>
+        </w:numPr>
+        <w:spacing w:line="360" w:lineRule="auto"/>
+        <w:rPr>
+          <w:sz w:val="24"/>
+          <w:szCs w:val="24"/>
+        </w:rPr>
+      </w:pPr>
+      <w:r>
+        <w:rPr>
+          <w:sz w:val="24"/>
+          <w:szCs w:val="24"/>
+        </w:rPr>
+        <w:t>Feature set added: Login and Password integration in</w:t>
+      </w:r>
+      <w:r>
+        <w:rPr>
+          <w:sz w:val="24"/>
+          <w:szCs w:val="24"/>
+        </w:rPr>
+        <w:t>to the menu bar:</w:t>
+      </w:r>
+    </w:p>
+    <w:p>
+      <w:pPr>
+        <w:pStyle w:val="ListParagraph"/>
+        <w:spacing w:line="360" w:lineRule="auto"/>
+        <w:rPr>
+          <w:sz w:val="24"/>
+          <w:szCs w:val="24"/>
+        </w:rPr>
+      </w:pPr>
+      <w:r>
+        <w:rPr>
+          <w:sz w:val="24"/>
+          <w:szCs w:val="24"/>
+        </w:rPr>
+        <w:t xml:space="preserve">After login and password </w:t>
+      </w:r>
+      <w:r>
+        <w:rPr>
+          <w:sz w:val="24"/>
+          <w:szCs w:val="24"/>
+        </w:rPr>
+        <w:t>fields were added into html code dummy user identities were entered to test the functionality of the system. Results of the testing confirmed (prior to database integration) that our dummy identities would, in fact, route the user to the proper landing page and leaving the fields blank would prompt the user to enter the required information. These results matched our expectations for this aspect of the landing page.</w:t>
+      </w:r>
+    </w:p>
+    <w:p>
+      <w:pPr>
+        <w:pStyle w:val="ListParagraph"/>
+        <w:numPr>
+          <w:ilvl w:val="0"/>
+          <w:numId w:val="5"/>
+        </w:numPr>
+        <w:spacing w:line="360" w:lineRule="auto"/>
+        <w:rPr>
+          <w:sz w:val="24"/>
+          <w:szCs w:val="24"/>
+        </w:rPr>
+      </w:pPr>
+      <w:r>
+        <w:rPr>
+          <w:sz w:val="24"/>
+          <w:szCs w:val="24"/>
+        </w:rPr>
+        <w:t>Feature set added: Creating a new user account:</w:t>
+      </w:r>
+    </w:p>
+    <w:p>
+      <w:pPr>
+        <w:pStyle w:val="ListParagraph"/>
+        <w:spacing w:line="360" w:lineRule="auto"/>
+        <w:rPr>
+          <w:sz w:val="24"/>
+          <w:szCs w:val="24"/>
+        </w:rPr>
+      </w:pPr>
+      <w:r>
+        <w:rPr>
+          <w:sz w:val="24"/>
+          <w:szCs w:val="24"/>
+        </w:rPr>
+        <w:t xml:space="preserve">When a customer decides they want to purchase the product they are prompted to enter new username and password information. We needed to test to make </w:t>
+      </w:r>
+      <w:r>
+        <w:rPr>
+          <w:sz w:val="24"/>
+          <w:szCs w:val="24"/>
+        </w:rPr>
+        <w:t xml:space="preserve">sure that this information was successfully recorded in preparation for handling by the database and back-end. Testing confirmed that information was collected and was ready for storage. Additionally, when any of the required fields were not </w:t>
+      </w:r>
+      <w:r>
+        <w:rPr>
+          <w:sz w:val="24"/>
+          <w:szCs w:val="24"/>
+        </w:rPr>
+        <w:lastRenderedPageBreak/>
+        <w:t>properly entered the user was prompted to provide said information before a new account would be created. Finally, we confirmed that was an account was successfully created the user was passed to the proper confirmation page.</w:t>
+      </w:r>
+    </w:p>
+    <w:p>
+      <w:pPr>
+        <w:pStyle w:val="ListParagraph"/>
+        <w:numPr>
+          <w:ilvl w:val="0"/>
+          <w:numId w:val="5"/>
+        </w:numPr>
+        <w:spacing w:line="360" w:lineRule="auto"/>
+        <w:rPr>
+          <w:sz w:val="24"/>
+          <w:szCs w:val="24"/>
+        </w:rPr>
+      </w:pPr>
+      <w:r>
+        <w:rPr>
+          <w:sz w:val="24"/>
+          <w:szCs w:val="24"/>
+        </w:rPr>
+        <w:t>Feature set added: Displaying real-time and historical data on the webpage:</w:t>
+      </w:r>
+    </w:p>
+    <w:p>
+      <w:pPr>
+        <w:pStyle w:val="ListParagraph"/>
+        <w:spacing w:line="360" w:lineRule="auto"/>
+        <w:rPr>
+          <w:sz w:val="24"/>
+          <w:szCs w:val="24"/>
+        </w:rPr>
+      </w:pPr>
+      <w:r>
+        <w:rPr>
+          <w:sz w:val="24"/>
+          <w:szCs w:val="24"/>
+        </w:rPr>
+        <w:t>Test</w:t>
+      </w:r>
+      <w:r>
+        <w:rPr>
+          <w:sz w:val="24"/>
+          <w:szCs w:val="24"/>
+        </w:rPr>
+        <w:t xml:space="preserve"> that graphing data plugin is displaying information properly. Also, test that real-time data has been updating as expected.</w:t>
+      </w:r>
+    </w:p>
+    <w:p>
+      <w:pPr>
+        <w:spacing w:line="360" w:lineRule="auto"/>
+        <w:ind w:left="720"/>
+      </w:pPr>
     </w:p>
     <w:p>
       <w:pPr>
@@ -173,8 +403,234 @@
 </file>
 
 <file path=word/numbering.xml><?xml version="1.0" encoding="utf-8"?>
-<w:numbering xmlns:wpc="http://schemas.microsoft.com/office/word/2010/wordprocessingCanvas" xmlns:cx="http://schemas.microsoft.com/office/drawing/2014/chartex" xmlns:cx1="http://schemas.microsoft.com/office/drawing/2015/9/8/chartex" xmlns:cx2="http://schemas.microsoft.com/office/drawing/2015/10/21/chartex" xmlns:cx3="http://schemas.microsoft.com/office/drawing/2016/5/9/chartex" xmlns:cx4="http://schemas.microsoft.com/office/drawing/2016/5/10/chartex" xmlns:cx5="http://schemas.microsoft.com/office/drawing/2016/5/11/chartex" xmlns:cx6="http://schemas.microsoft.com/office/drawing/2016/5/12/chartex" xmlns:cx7="http://schemas.microsoft.com/office/drawing/2016/5/13/chartex" xmlns:cx8="http://schemas.microsoft.com/office/drawing/2016/5/14/chartex" xmlns:mc="http://schemas.openxmlformats.org/markup-compatibility/2006" xmlns:aink="http://schemas.microsoft.com/office/drawing/2016/ink" xmlns:am3d="http://schemas.microsoft.com/office/drawing/2017/model3d" xmlns:o="urn:schemas-microsoft-com:office:office" xmlns:r="http://schemas.openxmlformats.org/officeDocument/2006/relationships" xmlns:m="http://schemas.openxmlformats.org/officeDocument/2006/math" xmlns:v="urn:schemas-microsoft-com:vml" xmlns:wp14="http://schemas.microsoft.com/office/word/2010/wordprocessingDrawing" xmlns:wp="http://schemas.openxmlformats.org/drawingml/2006/wordprocessingDrawing" xmlns:w10="urn:schemas-microsoft-com:office:word" xmlns:w="http://schemas.openxmlformats.org/wordprocessingml/2006/main" xmlns:w14="http://schemas.microsoft.com/office/word/2010/wordml" xmlns:w15="http://schemas.microsoft.com/office/word/2012/wordml" xmlns:w16cid="http://schemas.microsoft.com/office/word/2016/wordml/cid" xmlns:w16se="http://schemas.microsoft.com/office/word/2015/wordml/symex" xmlns:wpg="http://schemas.microsoft.com/office/word/2010/wordprocessingGroup" xmlns:wpi="http://schemas.microsoft.com/office/word/2010/wordprocessingInk" xmlns:wne="http://schemas.microsoft.com/office/word/2006/wordml" xmlns:wps="http://schemas.microsoft.com/office/word/2010/wordprocessingShape" mc:Ignorable="w14 w15 w16se w16cid wp14">
+<w:numbering xmlns:wpc="http://schemas.microsoft.com/office/word/2010/wordprocessingCanvas" xmlns:cx="http://schemas.microsoft.com/office/drawing/2014/chartex" xmlns:cx1="http://schemas.microsoft.com/office/drawing/2015/9/8/chartex" xmlns:mc="http://schemas.openxmlformats.org/markup-compatibility/2006" xmlns:o="urn:schemas-microsoft-com:office:office" xmlns:r="http://schemas.openxmlformats.org/officeDocument/2006/relationships" xmlns:m="http://schemas.openxmlformats.org/officeDocument/2006/math" xmlns:v="urn:schemas-microsoft-com:vml" xmlns:wp14="http://schemas.microsoft.com/office/word/2010/wordprocessingDrawing" xmlns:wp="http://schemas.openxmlformats.org/drawingml/2006/wordprocessingDrawing" xmlns:w10="urn:schemas-microsoft-com:office:word" xmlns:w="http://schemas.openxmlformats.org/wordprocessingml/2006/main" xmlns:w14="http://schemas.microsoft.com/office/word/2010/wordml" xmlns:w15="http://schemas.microsoft.com/office/word/2012/wordml" xmlns:w16se="http://schemas.microsoft.com/office/word/2015/wordml/symex" xmlns:wpg="http://schemas.microsoft.com/office/word/2010/wordprocessingGroup" xmlns:wpi="http://schemas.microsoft.com/office/word/2010/wordprocessingInk" xmlns:wne="http://schemas.microsoft.com/office/word/2006/wordml" xmlns:wps="http://schemas.microsoft.com/office/word/2010/wordprocessingShape" mc:Ignorable="w14 w15 w16se wp14">
   <w:abstractNum w:abstractNumId="0" w15:restartNumberingAfterBreak="0">
+    <w:nsid w:val="16D46F83"/>
+    <w:multiLevelType w:val="hybridMultilevel"/>
+    <w:tmpl w:val="A13E5566"/>
+    <w:lvl w:ilvl="0" w:tplc="04090005">
+      <w:start w:val="1"/>
+      <w:numFmt w:val="bullet"/>
+      <w:lvlText w:val=""/>
+      <w:lvlJc w:val="left"/>
+      <w:pPr>
+        <w:ind w:left="720" w:hanging="360"/>
+      </w:pPr>
+      <w:rPr>
+        <w:rFonts w:ascii="Wingdings" w:hAnsi="Wingdings" w:hint="default"/>
+      </w:rPr>
+    </w:lvl>
+    <w:lvl w:ilvl="1" w:tplc="04090003" w:tentative="1">
+      <w:start w:val="1"/>
+      <w:numFmt w:val="bullet"/>
+      <w:lvlText w:val="o"/>
+      <w:lvlJc w:val="left"/>
+      <w:pPr>
+        <w:ind w:left="1440" w:hanging="360"/>
+      </w:pPr>
+      <w:rPr>
+        <w:rFonts w:ascii="Courier New" w:hAnsi="Courier New" w:cs="Courier New" w:hint="default"/>
+      </w:rPr>
+    </w:lvl>
+    <w:lvl w:ilvl="2" w:tplc="04090005" w:tentative="1">
+      <w:start w:val="1"/>
+      <w:numFmt w:val="bullet"/>
+      <w:lvlText w:val=""/>
+      <w:lvlJc w:val="left"/>
+      <w:pPr>
+        <w:ind w:left="2160" w:hanging="360"/>
+      </w:pPr>
+      <w:rPr>
+        <w:rFonts w:ascii="Wingdings" w:hAnsi="Wingdings" w:hint="default"/>
+      </w:rPr>
+    </w:lvl>
+    <w:lvl w:ilvl="3" w:tplc="04090001" w:tentative="1">
+      <w:start w:val="1"/>
+      <w:numFmt w:val="bullet"/>
+      <w:lvlText w:val=""/>
+      <w:lvlJc w:val="left"/>
+      <w:pPr>
+        <w:ind w:left="2880" w:hanging="360"/>
+      </w:pPr>
+      <w:rPr>
+        <w:rFonts w:ascii="Symbol" w:hAnsi="Symbol" w:hint="default"/>
+      </w:rPr>
+    </w:lvl>
+    <w:lvl w:ilvl="4" w:tplc="04090003" w:tentative="1">
+      <w:start w:val="1"/>
+      <w:numFmt w:val="bullet"/>
+      <w:lvlText w:val="o"/>
+      <w:lvlJc w:val="left"/>
+      <w:pPr>
+        <w:ind w:left="3600" w:hanging="360"/>
+      </w:pPr>
+      <w:rPr>
+        <w:rFonts w:ascii="Courier New" w:hAnsi="Courier New" w:cs="Courier New" w:hint="default"/>
+      </w:rPr>
+    </w:lvl>
+    <w:lvl w:ilvl="5" w:tplc="04090005" w:tentative="1">
+      <w:start w:val="1"/>
+      <w:numFmt w:val="bullet"/>
+      <w:lvlText w:val=""/>
+      <w:lvlJc w:val="left"/>
+      <w:pPr>
+        <w:ind w:left="4320" w:hanging="360"/>
+      </w:pPr>
+      <w:rPr>
+        <w:rFonts w:ascii="Wingdings" w:hAnsi="Wingdings" w:hint="default"/>
+      </w:rPr>
+    </w:lvl>
+    <w:lvl w:ilvl="6" w:tplc="04090001" w:tentative="1">
+      <w:start w:val="1"/>
+      <w:numFmt w:val="bullet"/>
+      <w:lvlText w:val=""/>
+      <w:lvlJc w:val="left"/>
+      <w:pPr>
+        <w:ind w:left="5040" w:hanging="360"/>
+      </w:pPr>
+      <w:rPr>
+        <w:rFonts w:ascii="Symbol" w:hAnsi="Symbol" w:hint="default"/>
+      </w:rPr>
+    </w:lvl>
+    <w:lvl w:ilvl="7" w:tplc="04090003" w:tentative="1">
+      <w:start w:val="1"/>
+      <w:numFmt w:val="bullet"/>
+      <w:lvlText w:val="o"/>
+      <w:lvlJc w:val="left"/>
+      <w:pPr>
+        <w:ind w:left="5760" w:hanging="360"/>
+      </w:pPr>
+      <w:rPr>
+        <w:rFonts w:ascii="Courier New" w:hAnsi="Courier New" w:cs="Courier New" w:hint="default"/>
+      </w:rPr>
+    </w:lvl>
+    <w:lvl w:ilvl="8" w:tplc="04090005" w:tentative="1">
+      <w:start w:val="1"/>
+      <w:numFmt w:val="bullet"/>
+      <w:lvlText w:val=""/>
+      <w:lvlJc w:val="left"/>
+      <w:pPr>
+        <w:ind w:left="6480" w:hanging="360"/>
+      </w:pPr>
+      <w:rPr>
+        <w:rFonts w:ascii="Wingdings" w:hAnsi="Wingdings" w:hint="default"/>
+      </w:rPr>
+    </w:lvl>
+  </w:abstractNum>
+  <w:abstractNum w:abstractNumId="1" w15:restartNumberingAfterBreak="0">
+    <w:nsid w:val="2E5B11F9"/>
+    <w:multiLevelType w:val="hybridMultilevel"/>
+    <w:tmpl w:val="9FECBAAA"/>
+    <w:lvl w:ilvl="0" w:tplc="0409000B">
+      <w:start w:val="1"/>
+      <w:numFmt w:val="bullet"/>
+      <w:lvlText w:val=""/>
+      <w:lvlJc w:val="left"/>
+      <w:pPr>
+        <w:ind w:left="720" w:hanging="360"/>
+      </w:pPr>
+      <w:rPr>
+        <w:rFonts w:ascii="Wingdings" w:hAnsi="Wingdings" w:hint="default"/>
+      </w:rPr>
+    </w:lvl>
+    <w:lvl w:ilvl="1" w:tplc="04090003" w:tentative="1">
+      <w:start w:val="1"/>
+      <w:numFmt w:val="bullet"/>
+      <w:lvlText w:val="o"/>
+      <w:lvlJc w:val="left"/>
+      <w:pPr>
+        <w:ind w:left="1440" w:hanging="360"/>
+      </w:pPr>
+      <w:rPr>
+        <w:rFonts w:ascii="Courier New" w:hAnsi="Courier New" w:cs="Courier New" w:hint="default"/>
+      </w:rPr>
+    </w:lvl>
+    <w:lvl w:ilvl="2" w:tplc="04090005" w:tentative="1">
+      <w:start w:val="1"/>
+      <w:numFmt w:val="bullet"/>
+      <w:lvlText w:val=""/>
+      <w:lvlJc w:val="left"/>
+      <w:pPr>
+        <w:ind w:left="2160" w:hanging="360"/>
+      </w:pPr>
+      <w:rPr>
+        <w:rFonts w:ascii="Wingdings" w:hAnsi="Wingdings" w:hint="default"/>
+      </w:rPr>
+    </w:lvl>
+    <w:lvl w:ilvl="3" w:tplc="04090001" w:tentative="1">
+      <w:start w:val="1"/>
+      <w:numFmt w:val="bullet"/>
+      <w:lvlText w:val=""/>
+      <w:lvlJc w:val="left"/>
+      <w:pPr>
+        <w:ind w:left="2880" w:hanging="360"/>
+      </w:pPr>
+      <w:rPr>
+        <w:rFonts w:ascii="Symbol" w:hAnsi="Symbol" w:hint="default"/>
+      </w:rPr>
+    </w:lvl>
+    <w:lvl w:ilvl="4" w:tplc="04090003" w:tentative="1">
+      <w:start w:val="1"/>
+      <w:numFmt w:val="bullet"/>
+      <w:lvlText w:val="o"/>
+      <w:lvlJc w:val="left"/>
+      <w:pPr>
+        <w:ind w:left="3600" w:hanging="360"/>
+      </w:pPr>
+      <w:rPr>
+        <w:rFonts w:ascii="Courier New" w:hAnsi="Courier New" w:cs="Courier New" w:hint="default"/>
+      </w:rPr>
+    </w:lvl>
+    <w:lvl w:ilvl="5" w:tplc="04090005" w:tentative="1">
+      <w:start w:val="1"/>
+      <w:numFmt w:val="bullet"/>
+      <w:lvlText w:val=""/>
+      <w:lvlJc w:val="left"/>
+      <w:pPr>
+        <w:ind w:left="4320" w:hanging="360"/>
+      </w:pPr>
+      <w:rPr>
+        <w:rFonts w:ascii="Wingdings" w:hAnsi="Wingdings" w:hint="default"/>
+      </w:rPr>
+    </w:lvl>
+    <w:lvl w:ilvl="6" w:tplc="04090001" w:tentative="1">
+      <w:start w:val="1"/>
+      <w:numFmt w:val="bullet"/>
+      <w:lvlText w:val=""/>
+      <w:lvlJc w:val="left"/>
+      <w:pPr>
+        <w:ind w:left="5040" w:hanging="360"/>
+      </w:pPr>
+      <w:rPr>
+        <w:rFonts w:ascii="Symbol" w:hAnsi="Symbol" w:hint="default"/>
+      </w:rPr>
+    </w:lvl>
+    <w:lvl w:ilvl="7" w:tplc="04090003" w:tentative="1">
+      <w:start w:val="1"/>
+      <w:numFmt w:val="bullet"/>
+      <w:lvlText w:val="o"/>
+      <w:lvlJc w:val="left"/>
+      <w:pPr>
+        <w:ind w:left="5760" w:hanging="360"/>
+      </w:pPr>
+      <w:rPr>
+        <w:rFonts w:ascii="Courier New" w:hAnsi="Courier New" w:cs="Courier New" w:hint="default"/>
+      </w:rPr>
+    </w:lvl>
+    <w:lvl w:ilvl="8" w:tplc="04090005" w:tentative="1">
+      <w:start w:val="1"/>
+      <w:numFmt w:val="bullet"/>
+      <w:lvlText w:val=""/>
+      <w:lvlJc w:val="left"/>
+      <w:pPr>
+        <w:ind w:left="6480" w:hanging="360"/>
+      </w:pPr>
+      <w:rPr>
+        <w:rFonts w:ascii="Wingdings" w:hAnsi="Wingdings" w:hint="default"/>
+      </w:rPr>
+    </w:lvl>
+  </w:abstractNum>
+  <w:abstractNum w:abstractNumId="2" w15:restartNumberingAfterBreak="0">
     <w:nsid w:val="398D036B"/>
     <w:multiLevelType w:val="multilevel"/>
     <w:tmpl w:val="B09AB9FC"/>
@@ -287,7 +743,7 @@
       </w:rPr>
     </w:lvl>
   </w:abstractNum>
-  <w:abstractNum w:abstractNumId="1" w15:restartNumberingAfterBreak="0">
+  <w:abstractNum w:abstractNumId="3" w15:restartNumberingAfterBreak="0">
     <w:nsid w:val="48313CFC"/>
     <w:multiLevelType w:val="multilevel"/>
     <w:tmpl w:val="BEBA97B2"/>
@@ -400,17 +856,139 @@
       </w:rPr>
     </w:lvl>
   </w:abstractNum>
+  <w:abstractNum w:abstractNumId="4" w15:restartNumberingAfterBreak="0">
+    <w:nsid w:val="7E3E5779"/>
+    <w:multiLevelType w:val="hybridMultilevel"/>
+    <w:tmpl w:val="098C9B78"/>
+    <w:lvl w:ilvl="0" w:tplc="04090001">
+      <w:start w:val="1"/>
+      <w:numFmt w:val="bullet"/>
+      <w:lvlText w:val=""/>
+      <w:lvlJc w:val="left"/>
+      <w:pPr>
+        <w:ind w:left="720" w:hanging="360"/>
+      </w:pPr>
+      <w:rPr>
+        <w:rFonts w:ascii="Symbol" w:hAnsi="Symbol" w:hint="default"/>
+      </w:rPr>
+    </w:lvl>
+    <w:lvl w:ilvl="1" w:tplc="04090003" w:tentative="1">
+      <w:start w:val="1"/>
+      <w:numFmt w:val="bullet"/>
+      <w:lvlText w:val="o"/>
+      <w:lvlJc w:val="left"/>
+      <w:pPr>
+        <w:ind w:left="1440" w:hanging="360"/>
+      </w:pPr>
+      <w:rPr>
+        <w:rFonts w:ascii="Courier New" w:hAnsi="Courier New" w:cs="Courier New" w:hint="default"/>
+      </w:rPr>
+    </w:lvl>
+    <w:lvl w:ilvl="2" w:tplc="04090005" w:tentative="1">
+      <w:start w:val="1"/>
+      <w:numFmt w:val="bullet"/>
+      <w:lvlText w:val=""/>
+      <w:lvlJc w:val="left"/>
+      <w:pPr>
+        <w:ind w:left="2160" w:hanging="360"/>
+      </w:pPr>
+      <w:rPr>
+        <w:rFonts w:ascii="Wingdings" w:hAnsi="Wingdings" w:hint="default"/>
+      </w:rPr>
+    </w:lvl>
+    <w:lvl w:ilvl="3" w:tplc="04090001" w:tentative="1">
+      <w:start w:val="1"/>
+      <w:numFmt w:val="bullet"/>
+      <w:lvlText w:val=""/>
+      <w:lvlJc w:val="left"/>
+      <w:pPr>
+        <w:ind w:left="2880" w:hanging="360"/>
+      </w:pPr>
+      <w:rPr>
+        <w:rFonts w:ascii="Symbol" w:hAnsi="Symbol" w:hint="default"/>
+      </w:rPr>
+    </w:lvl>
+    <w:lvl w:ilvl="4" w:tplc="04090003" w:tentative="1">
+      <w:start w:val="1"/>
+      <w:numFmt w:val="bullet"/>
+      <w:lvlText w:val="o"/>
+      <w:lvlJc w:val="left"/>
+      <w:pPr>
+        <w:ind w:left="3600" w:hanging="360"/>
+      </w:pPr>
+      <w:rPr>
+        <w:rFonts w:ascii="Courier New" w:hAnsi="Courier New" w:cs="Courier New" w:hint="default"/>
+      </w:rPr>
+    </w:lvl>
+    <w:lvl w:ilvl="5" w:tplc="04090005" w:tentative="1">
+      <w:start w:val="1"/>
+      <w:numFmt w:val="bullet"/>
+      <w:lvlText w:val=""/>
+      <w:lvlJc w:val="left"/>
+      <w:pPr>
+        <w:ind w:left="4320" w:hanging="360"/>
+      </w:pPr>
+      <w:rPr>
+        <w:rFonts w:ascii="Wingdings" w:hAnsi="Wingdings" w:hint="default"/>
+      </w:rPr>
+    </w:lvl>
+    <w:lvl w:ilvl="6" w:tplc="04090001" w:tentative="1">
+      <w:start w:val="1"/>
+      <w:numFmt w:val="bullet"/>
+      <w:lvlText w:val=""/>
+      <w:lvlJc w:val="left"/>
+      <w:pPr>
+        <w:ind w:left="5040" w:hanging="360"/>
+      </w:pPr>
+      <w:rPr>
+        <w:rFonts w:ascii="Symbol" w:hAnsi="Symbol" w:hint="default"/>
+      </w:rPr>
+    </w:lvl>
+    <w:lvl w:ilvl="7" w:tplc="04090003" w:tentative="1">
+      <w:start w:val="1"/>
+      <w:numFmt w:val="bullet"/>
+      <w:lvlText w:val="o"/>
+      <w:lvlJc w:val="left"/>
+      <w:pPr>
+        <w:ind w:left="5760" w:hanging="360"/>
+      </w:pPr>
+      <w:rPr>
+        <w:rFonts w:ascii="Courier New" w:hAnsi="Courier New" w:cs="Courier New" w:hint="default"/>
+      </w:rPr>
+    </w:lvl>
+    <w:lvl w:ilvl="8" w:tplc="04090005" w:tentative="1">
+      <w:start w:val="1"/>
+      <w:numFmt w:val="bullet"/>
+      <w:lvlText w:val=""/>
+      <w:lvlJc w:val="left"/>
+      <w:pPr>
+        <w:ind w:left="6480" w:hanging="360"/>
+      </w:pPr>
+      <w:rPr>
+        <w:rFonts w:ascii="Wingdings" w:hAnsi="Wingdings" w:hint="default"/>
+      </w:rPr>
+    </w:lvl>
+  </w:abstractNum>
   <w:num w:numId="1">
+    <w:abstractNumId w:val="2"/>
+  </w:num>
+  <w:num w:numId="2">
+    <w:abstractNumId w:val="3"/>
+  </w:num>
+  <w:num w:numId="3">
+    <w:abstractNumId w:val="4"/>
+  </w:num>
+  <w:num w:numId="4">
     <w:abstractNumId w:val="0"/>
   </w:num>
-  <w:num w:numId="2">
+  <w:num w:numId="5">
     <w:abstractNumId w:val="1"/>
   </w:num>
 </w:numbering>
 </file>
 
 <file path=word/styles.xml><?xml version="1.0" encoding="utf-8"?>
-<w:styles xmlns:mc="http://schemas.openxmlformats.org/markup-compatibility/2006" xmlns:r="http://schemas.openxmlformats.org/officeDocument/2006/relationships" xmlns:w="http://schemas.openxmlformats.org/wordprocessingml/2006/main" xmlns:w14="http://schemas.microsoft.com/office/word/2010/wordml" xmlns:w15="http://schemas.microsoft.com/office/word/2012/wordml" xmlns:w16cid="http://schemas.microsoft.com/office/word/2016/wordml/cid" xmlns:w16se="http://schemas.microsoft.com/office/word/2015/wordml/symex" mc:Ignorable="w14 w15 w16se w16cid">
+<w:styles xmlns:mc="http://schemas.openxmlformats.org/markup-compatibility/2006" xmlns:r="http://schemas.openxmlformats.org/officeDocument/2006/relationships" xmlns:w="http://schemas.openxmlformats.org/wordprocessingml/2006/main" xmlns:w14="http://schemas.microsoft.com/office/word/2010/wordml" xmlns:w15="http://schemas.microsoft.com/office/word/2012/wordml" xmlns:w16se="http://schemas.microsoft.com/office/word/2015/wordml/symex" mc:Ignorable="w14 w15 w16se">
   <w:docDefaults>
     <w:rPrDefault>
       <w:rPr>
@@ -426,7 +1004,7 @@
       </w:pPr>
     </w:pPrDefault>
   </w:docDefaults>
-  <w:latentStyles w:defLockedState="0" w:defUIPriority="99" w:defSemiHidden="0" w:defUnhideWhenUsed="0" w:defQFormat="0" w:count="375">
+  <w:latentStyles w:defLockedState="0" w:defUIPriority="99" w:defSemiHidden="0" w:defUnhideWhenUsed="0" w:defQFormat="0" w:count="371">
     <w:lsdException w:name="Normal" w:uiPriority="0" w:qFormat="1"/>
     <w:lsdException w:name="heading 1" w:uiPriority="9" w:qFormat="1"/>
     <w:lsdException w:name="heading 2" w:semiHidden="1" w:uiPriority="9" w:unhideWhenUsed="1" w:qFormat="1"/>
@@ -532,6 +1110,7 @@
     <w:lsdException w:name="HTML Sample" w:semiHidden="1" w:unhideWhenUsed="1"/>
     <w:lsdException w:name="HTML Typewriter" w:semiHidden="1" w:unhideWhenUsed="1"/>
     <w:lsdException w:name="HTML Variable" w:semiHidden="1" w:unhideWhenUsed="1"/>
+    <w:lsdException w:name="Normal Table" w:semiHidden="1" w:unhideWhenUsed="1"/>
     <w:lsdException w:name="annotation subject" w:semiHidden="1" w:unhideWhenUsed="1"/>
     <w:lsdException w:name="No List" w:semiHidden="1" w:unhideWhenUsed="1"/>
     <w:lsdException w:name="Outline List 1" w:semiHidden="1" w:unhideWhenUsed="1"/>
@@ -575,8 +1154,10 @@
     <w:lsdException w:name="Table Elegant" w:semiHidden="1" w:unhideWhenUsed="1"/>
     <w:lsdException w:name="Table Professional" w:semiHidden="1" w:unhideWhenUsed="1"/>
     <w:lsdException w:name="Table Subtle 1" w:semiHidden="1" w:unhideWhenUsed="1"/>
+    <w:lsdException w:name="Table Subtle 2" w:semiHidden="1" w:unhideWhenUsed="1"/>
     <w:lsdException w:name="Table Web 1" w:semiHidden="1" w:unhideWhenUsed="1"/>
     <w:lsdException w:name="Table Web 2" w:semiHidden="1" w:unhideWhenUsed="1"/>
+    <w:lsdException w:name="Table Web 3" w:semiHidden="1" w:unhideWhenUsed="1"/>
     <w:lsdException w:name="Balloon Text" w:semiHidden="1" w:unhideWhenUsed="1"/>
     <w:lsdException w:name="Table Grid" w:uiPriority="39"/>
     <w:lsdException w:name="Table Theme" w:semiHidden="1" w:unhideWhenUsed="1"/>
@@ -795,10 +1376,6 @@
     <w:lsdException w:name="List Table 5 Dark Accent 6" w:uiPriority="50"/>
     <w:lsdException w:name="List Table 6 Colorful Accent 6" w:uiPriority="51"/>
     <w:lsdException w:name="List Table 7 Colorful Accent 6" w:uiPriority="52"/>
-    <w:lsdException w:name="Mention" w:semiHidden="1" w:unhideWhenUsed="1"/>
-    <w:lsdException w:name="Smart Hyperlink" w:semiHidden="1" w:unhideWhenUsed="1"/>
-    <w:lsdException w:name="Hashtag" w:semiHidden="1" w:unhideWhenUsed="1"/>
-    <w:lsdException w:name="Unresolved Mention" w:semiHidden="1" w:unhideWhenUsed="1"/>
   </w:latentStyles>
   <w:style w:type="paragraph" w:default="1" w:styleId="Normal">
     <w:name w:val="Normal"/>
@@ -960,6 +1537,17 @@
       <w:color w:val="0000FF" w:themeColor="hyperlink"/>
       <w:u w:val="single"/>
     </w:rPr>
+  </w:style>
+  <w:style w:type="paragraph" w:styleId="ListParagraph">
+    <w:name w:val="List Paragraph"/>
+    <w:basedOn w:val="Normal"/>
+    <w:uiPriority w:val="34"/>
+    <w:qFormat/>
+    <w:rsid w:val="00564080"/>
+    <w:pPr>
+      <w:ind w:left="720"/>
+      <w:contextualSpacing/>
+    </w:pPr>
   </w:style>
 </w:styles>
 </file>

</xml_diff>

<commit_message>
added diagrams with bader
</commit_message>
<xml_diff>
--- a/Documents/Editable Docs/Word Docs/ProjectMilestone4_Kong.docx
+++ b/Documents/Editable Docs/Word Docs/ProjectMilestone4_Kong.docx
@@ -1,6 +1,6 @@
 
 <file path=word/document.xml><?xml version="1.0" encoding="utf-8"?>
-<w:document xmlns:wpc="http://schemas.microsoft.com/office/word/2010/wordprocessingCanvas" xmlns:cx="http://schemas.microsoft.com/office/drawing/2014/chartex" xmlns:cx1="http://schemas.microsoft.com/office/drawing/2015/9/8/chartex" xmlns:mc="http://schemas.openxmlformats.org/markup-compatibility/2006" xmlns:o="urn:schemas-microsoft-com:office:office" xmlns:r="http://schemas.openxmlformats.org/officeDocument/2006/relationships" xmlns:m="http://schemas.openxmlformats.org/officeDocument/2006/math" xmlns:v="urn:schemas-microsoft-com:vml" xmlns:wp14="http://schemas.microsoft.com/office/word/2010/wordprocessingDrawing" xmlns:wp="http://schemas.openxmlformats.org/drawingml/2006/wordprocessingDrawing" xmlns:w10="urn:schemas-microsoft-com:office:word" xmlns:w="http://schemas.openxmlformats.org/wordprocessingml/2006/main" xmlns:w14="http://schemas.microsoft.com/office/word/2010/wordml" xmlns:w15="http://schemas.microsoft.com/office/word/2012/wordml" xmlns:w16se="http://schemas.microsoft.com/office/word/2015/wordml/symex" xmlns:wpg="http://schemas.microsoft.com/office/word/2010/wordprocessingGroup" xmlns:wpi="http://schemas.microsoft.com/office/word/2010/wordprocessingInk" xmlns:wne="http://schemas.microsoft.com/office/word/2006/wordml" xmlns:wps="http://schemas.microsoft.com/office/word/2010/wordprocessingShape" mc:Ignorable="w14 w15 w16se wp14">
+<w:document xmlns:wpc="http://schemas.microsoft.com/office/word/2010/wordprocessingCanvas" xmlns:cx="http://schemas.microsoft.com/office/drawing/2014/chartex" xmlns:cx1="http://schemas.microsoft.com/office/drawing/2015/9/8/chartex" xmlns:cx2="http://schemas.microsoft.com/office/drawing/2015/10/21/chartex" xmlns:cx3="http://schemas.microsoft.com/office/drawing/2016/5/9/chartex" xmlns:cx4="http://schemas.microsoft.com/office/drawing/2016/5/10/chartex" xmlns:cx5="http://schemas.microsoft.com/office/drawing/2016/5/11/chartex" xmlns:cx6="http://schemas.microsoft.com/office/drawing/2016/5/12/chartex" xmlns:cx7="http://schemas.microsoft.com/office/drawing/2016/5/13/chartex" xmlns:cx8="http://schemas.microsoft.com/office/drawing/2016/5/14/chartex" xmlns:mc="http://schemas.openxmlformats.org/markup-compatibility/2006" xmlns:aink="http://schemas.microsoft.com/office/drawing/2016/ink" xmlns:am3d="http://schemas.microsoft.com/office/drawing/2017/model3d" xmlns:o="urn:schemas-microsoft-com:office:office" xmlns:r="http://schemas.openxmlformats.org/officeDocument/2006/relationships" xmlns:m="http://schemas.openxmlformats.org/officeDocument/2006/math" xmlns:v="urn:schemas-microsoft-com:vml" xmlns:wp14="http://schemas.microsoft.com/office/word/2010/wordprocessingDrawing" xmlns:wp="http://schemas.openxmlformats.org/drawingml/2006/wordprocessingDrawing" xmlns:w10="urn:schemas-microsoft-com:office:word" xmlns:w="http://schemas.openxmlformats.org/wordprocessingml/2006/main" xmlns:w14="http://schemas.microsoft.com/office/word/2010/wordml" xmlns:w15="http://schemas.microsoft.com/office/word/2012/wordml" xmlns:w16cid="http://schemas.microsoft.com/office/word/2016/wordml/cid" xmlns:w16se="http://schemas.microsoft.com/office/word/2015/wordml/symex" xmlns:wpg="http://schemas.microsoft.com/office/word/2010/wordprocessingGroup" xmlns:wpi="http://schemas.microsoft.com/office/word/2010/wordprocessingInk" xmlns:wne="http://schemas.microsoft.com/office/word/2006/wordml" xmlns:wps="http://schemas.microsoft.com/office/word/2010/wordprocessingShape" mc:Ignorable="w14 w15 w16se w16cid wp14">
   <w:body>
     <w:p>
       <w:pPr>
@@ -113,6 +113,156 @@
     <w:p>
       <w:pPr>
         <w:spacing w:line="360" w:lineRule="auto"/>
+        <w:ind w:left="720"/>
+      </w:pPr>
+    </w:p>
+    <w:p>
+      <w:pPr>
+        <w:spacing w:line="360" w:lineRule="auto"/>
+        <w:ind w:left="720"/>
+      </w:pPr>
+    </w:p>
+    <w:p>
+      <w:pPr>
+        <w:spacing w:line="360" w:lineRule="auto"/>
+        <w:ind w:left="720"/>
+      </w:pPr>
+    </w:p>
+    <w:p>
+      <w:pPr>
+        <w:spacing w:line="360" w:lineRule="auto"/>
+        <w:ind w:left="720"/>
+      </w:pPr>
+    </w:p>
+    <w:p>
+      <w:pPr>
+        <w:spacing w:line="360" w:lineRule="auto"/>
+        <w:ind w:left="720"/>
+      </w:pPr>
+    </w:p>
+    <w:p>
+      <w:pPr>
+        <w:spacing w:line="360" w:lineRule="auto"/>
+        <w:ind w:left="720"/>
+      </w:pPr>
+    </w:p>
+    <w:p>
+      <w:pPr>
+        <w:spacing w:line="360" w:lineRule="auto"/>
+        <w:ind w:left="720"/>
+      </w:pPr>
+    </w:p>
+    <w:p>
+      <w:pPr>
+        <w:spacing w:line="360" w:lineRule="auto"/>
+        <w:ind w:left="720"/>
+      </w:pPr>
+    </w:p>
+    <w:p>
+      <w:pPr>
+        <w:spacing w:line="360" w:lineRule="auto"/>
+        <w:ind w:left="720"/>
+      </w:pPr>
+    </w:p>
+    <w:p>
+      <w:pPr>
+        <w:spacing w:line="360" w:lineRule="auto"/>
+        <w:ind w:left="720"/>
+      </w:pPr>
+    </w:p>
+    <w:p>
+      <w:pPr>
+        <w:spacing w:line="360" w:lineRule="auto"/>
+        <w:ind w:left="720"/>
+      </w:pPr>
+    </w:p>
+    <w:p>
+      <w:pPr>
+        <w:spacing w:line="360" w:lineRule="auto"/>
+        <w:ind w:left="720"/>
+      </w:pPr>
+    </w:p>
+    <w:p>
+      <w:pPr>
+        <w:spacing w:line="360" w:lineRule="auto"/>
+        <w:ind w:left="720"/>
+      </w:pPr>
+    </w:p>
+    <w:p>
+      <w:pPr>
+        <w:spacing w:line="360" w:lineRule="auto"/>
+        <w:ind w:left="720"/>
+      </w:pPr>
+    </w:p>
+    <w:p>
+      <w:pPr>
+        <w:spacing w:line="360" w:lineRule="auto"/>
+        <w:ind w:left="720"/>
+      </w:pPr>
+    </w:p>
+    <w:p>
+      <w:pPr>
+        <w:spacing w:line="360" w:lineRule="auto"/>
+        <w:ind w:left="720"/>
+      </w:pPr>
+    </w:p>
+    <w:p>
+      <w:pPr>
+        <w:spacing w:line="360" w:lineRule="auto"/>
+        <w:ind w:left="720"/>
+      </w:pPr>
+    </w:p>
+    <w:p>
+      <w:pPr>
+        <w:spacing w:line="360" w:lineRule="auto"/>
+        <w:ind w:left="720"/>
+      </w:pPr>
+    </w:p>
+    <w:p>
+      <w:pPr>
+        <w:spacing w:line="360" w:lineRule="auto"/>
+        <w:ind w:left="720"/>
+      </w:pPr>
+    </w:p>
+    <w:p>
+      <w:pPr>
+        <w:spacing w:line="360" w:lineRule="auto"/>
+        <w:ind w:left="720"/>
+      </w:pPr>
+    </w:p>
+    <w:p>
+      <w:pPr>
+        <w:spacing w:line="360" w:lineRule="auto"/>
+        <w:ind w:left="720"/>
+      </w:pPr>
+    </w:p>
+    <w:p>
+      <w:pPr>
+        <w:spacing w:line="360" w:lineRule="auto"/>
+        <w:ind w:left="720"/>
+      </w:pPr>
+    </w:p>
+    <w:p>
+      <w:pPr>
+        <w:spacing w:line="360" w:lineRule="auto"/>
+        <w:ind w:left="720"/>
+      </w:pPr>
+    </w:p>
+    <w:p>
+      <w:pPr>
+        <w:spacing w:line="360" w:lineRule="auto"/>
+        <w:ind w:left="720"/>
+      </w:pPr>
+    </w:p>
+    <w:p>
+      <w:pPr>
+        <w:spacing w:line="360" w:lineRule="auto"/>
+        <w:ind w:left="720"/>
+      </w:pPr>
+    </w:p>
+    <w:p>
+      <w:pPr>
+        <w:spacing w:line="360" w:lineRule="auto"/>
         <w:rPr>
           <w:b/>
           <w:sz w:val="28"/>
@@ -125,42 +275,975 @@
           <w:sz w:val="28"/>
           <w:szCs w:val="28"/>
         </w:rPr>
+        <w:lastRenderedPageBreak/>
         <w:t>Automated Tests:</w:t>
       </w:r>
     </w:p>
     <w:p>
       <w:pPr>
         <w:spacing w:line="360" w:lineRule="auto"/>
+        <w:ind w:firstLine="720"/>
         <w:rPr>
           <w:b/>
           <w:sz w:val="28"/>
           <w:szCs w:val="28"/>
         </w:rPr>
       </w:pPr>
-    </w:p>
-    <w:p>
-      <w:pPr>
-        <w:spacing w:line="360" w:lineRule="auto"/>
+      <w:r>
         <w:rPr>
           <w:b/>
           <w:sz w:val="28"/>
           <w:szCs w:val="28"/>
         </w:rPr>
-      </w:pPr>
-    </w:p>
-    <w:p>
-      <w:pPr>
-        <w:spacing w:line="360" w:lineRule="auto"/>
+        <w:t xml:space="preserve">By </w:t>
+      </w:r>
+      <w:r>
         <w:rPr>
           <w:b/>
           <w:sz w:val="28"/>
           <w:szCs w:val="28"/>
         </w:rPr>
-      </w:pPr>
-    </w:p>
-    <w:p>
-      <w:pPr>
-        <w:spacing w:line="360" w:lineRule="auto"/>
+        <w:t>Bader and Jacob</w:t>
+      </w:r>
+    </w:p>
+    <w:p>
+      <w:pPr>
+        <w:pStyle w:val="Body"/>
+        <w:rPr>
+          <w:b/>
+          <w:bCs/>
+        </w:rPr>
+      </w:pPr>
+      <w:r>
+        <w:rPr>
+          <w:b/>
+          <w:bCs/>
+        </w:rPr>
+        <w:t>Hardware Test:</w:t>
+      </w:r>
+    </w:p>
+    <w:p>
+      <w:pPr>
+        <w:pStyle w:val="Body"/>
+      </w:pPr>
+      <w:r>
+        <w:rPr>
+          <w:b/>
+          <w:bCs/>
+          <w:i/>
+          <w:iCs/>
+        </w:rPr>
+        <w:t>Description:</w:t>
+      </w:r>
+      <w:r>
+        <w:rPr>
+          <w:i/>
+          <w:iCs/>
+        </w:rPr>
+        <w:t xml:space="preserve"> </w:t>
+      </w:r>
+      <w:r>
+        <w:t xml:space="preserve">This test is to ensure that the sensors being used are working effectively. The sensors used are a temperature sensor and a humidity sensor. </w:t>
+      </w:r>
+    </w:p>
+    <w:p>
+      <w:pPr>
+        <w:pStyle w:val="Body"/>
+      </w:pPr>
+      <w:r>
+        <w:rPr>
+          <w:b/>
+          <w:bCs/>
+          <w:i/>
+          <w:iCs/>
+        </w:rPr>
+        <w:t>Type:</w:t>
+      </w:r>
+      <w:r>
+        <w:t xml:space="preserve"> White box test. </w:t>
+      </w:r>
+    </w:p>
+    <w:p>
+      <w:pPr>
+        <w:pStyle w:val="Body"/>
+        <w:rPr>
+          <w:b/>
+          <w:bCs/>
+          <w:i/>
+          <w:iCs/>
+        </w:rPr>
+      </w:pPr>
+      <w:r>
+        <w:rPr>
+          <w:b/>
+          <w:bCs/>
+          <w:i/>
+          <w:iCs/>
+        </w:rPr>
+        <w:t xml:space="preserve">Setup: </w:t>
+      </w:r>
+    </w:p>
+    <w:p>
+      <w:pPr>
+        <w:pStyle w:val="Body"/>
+        <w:numPr>
+          <w:ilvl w:val="0"/>
+          <w:numId w:val="7"/>
+        </w:numPr>
+      </w:pPr>
+      <w:r>
+        <w:t xml:space="preserve">A Raspberry Pi 3 was used as the micro controller. The temperature sensor was connected to a 10K Ohm pull down resistor in order to read data. The sensor is also connected to 3.3V on the Pi and ground on the Pi. </w:t>
+      </w:r>
+    </w:p>
+    <w:p>
+      <w:pPr>
+        <w:pStyle w:val="Body"/>
+        <w:numPr>
+          <w:ilvl w:val="0"/>
+          <w:numId w:val="7"/>
+        </w:numPr>
+      </w:pPr>
+      <w:r>
+        <w:t>A Python script was written that reads the temperature and humidity from GPIO pins on the Pi. Once the temperature is read is it fed to the backend database.</w:t>
+      </w:r>
+    </w:p>
+    <w:p>
+      <w:pPr>
+        <w:pStyle w:val="Body"/>
+        <w:rPr>
+          <w:b/>
+          <w:bCs/>
+          <w:i/>
+          <w:iCs/>
+        </w:rPr>
+      </w:pPr>
+      <w:r>
+        <w:rPr>
+          <w:b/>
+          <w:bCs/>
+          <w:i/>
+          <w:iCs/>
+        </w:rPr>
+        <w:t>Results:</w:t>
+      </w:r>
+    </w:p>
+    <w:p>
+      <w:pPr>
+        <w:pStyle w:val="Body"/>
+        <w:numPr>
+          <w:ilvl w:val="0"/>
+          <w:numId w:val="8"/>
+        </w:numPr>
+      </w:pPr>
+      <w:r>
+        <w:t xml:space="preserve">Temperature, humidity, data and time is printed out when the script is run. </w:t>
+      </w:r>
+    </w:p>
+    <w:p>
+      <w:pPr>
+        <w:pStyle w:val="Body"/>
+        <w:numPr>
+          <w:ilvl w:val="0"/>
+          <w:numId w:val="7"/>
+        </w:numPr>
+      </w:pPr>
+      <w:r>
+        <w:t>The same data points are then updated on the database.</w:t>
+      </w:r>
+    </w:p>
+    <w:p>
+      <w:pPr>
+        <w:pStyle w:val="Body"/>
+        <w:rPr>
+          <w:b/>
+          <w:bCs/>
+        </w:rPr>
+      </w:pPr>
+      <w:r>
+        <w:rPr>
+          <w:b/>
+          <w:bCs/>
+          <w:noProof/>
+        </w:rPr>
+        <w:drawing>
+          <wp:inline distT="0" distB="0" distL="0" distR="0" wp14:anchorId="735CBA63" wp14:editId="4C93E15A">
+            <wp:extent cx="3990975" cy="5457825"/>
+            <wp:effectExtent l="0" t="0" r="9525" b="9525"/>
+            <wp:docPr id="1" name="Picture 1"/>
+            <wp:cNvGraphicFramePr>
+              <a:graphicFrameLocks xmlns:a="http://schemas.openxmlformats.org/drawingml/2006/main" noChangeAspect="1"/>
+            </wp:cNvGraphicFramePr>
+            <a:graphic xmlns:a="http://schemas.openxmlformats.org/drawingml/2006/main">
+              <a:graphicData uri="http://schemas.openxmlformats.org/drawingml/2006/picture">
+                <pic:pic xmlns:pic="http://schemas.openxmlformats.org/drawingml/2006/picture">
+                  <pic:nvPicPr>
+                    <pic:cNvPr id="1" name="temp.png"/>
+                    <pic:cNvPicPr/>
+                  </pic:nvPicPr>
+                  <pic:blipFill rotWithShape="1">
+                    <a:blip r:embed="rId5" cstate="print">
+                      <a:extLst>
+                        <a:ext uri="{28A0092B-C50C-407E-A947-70E740481C1C}">
+                          <a14:useLocalDpi xmlns:a14="http://schemas.microsoft.com/office/drawing/2010/main" val="0"/>
+                        </a:ext>
+                      </a:extLst>
+                    </a:blip>
+                    <a:srcRect l="17148" t="5449" r="15704" b="2724"/>
+                    <a:stretch/>
+                  </pic:blipFill>
+                  <pic:spPr bwMode="auto">
+                    <a:xfrm>
+                      <a:off x="0" y="0"/>
+                      <a:ext cx="3990975" cy="5457825"/>
+                    </a:xfrm>
+                    <a:prstGeom prst="rect">
+                      <a:avLst/>
+                    </a:prstGeom>
+                    <a:ln>
+                      <a:noFill/>
+                    </a:ln>
+                    <a:extLst>
+                      <a:ext uri="{53640926-AAD7-44D8-BBD7-CCE9431645EC}">
+                        <a14:shadowObscured xmlns:a14="http://schemas.microsoft.com/office/drawing/2010/main"/>
+                      </a:ext>
+                    </a:extLst>
+                  </pic:spPr>
+                </pic:pic>
+              </a:graphicData>
+            </a:graphic>
+          </wp:inline>
+        </w:drawing>
+      </w:r>
+    </w:p>
+    <w:p>
+      <w:pPr>
+        <w:pStyle w:val="Body"/>
+        <w:rPr>
+          <w:b/>
+          <w:bCs/>
+        </w:rPr>
+      </w:pPr>
+    </w:p>
+    <w:p>
+      <w:pPr>
+        <w:pStyle w:val="Body"/>
+        <w:rPr>
+          <w:b/>
+          <w:bCs/>
+        </w:rPr>
+      </w:pPr>
+      <w:r>
+        <w:rPr>
+          <w:b/>
+          <w:bCs/>
+        </w:rPr>
+        <w:t>Database Test:</w:t>
+      </w:r>
+    </w:p>
+    <w:p>
+      <w:pPr>
+        <w:pStyle w:val="Body"/>
+      </w:pPr>
+      <w:r>
+        <w:rPr>
+          <w:b/>
+          <w:bCs/>
+          <w:i/>
+          <w:iCs/>
+        </w:rPr>
+        <w:t>Description:</w:t>
+      </w:r>
+      <w:r>
+        <w:rPr>
+          <w:i/>
+          <w:iCs/>
+        </w:rPr>
+        <w:t xml:space="preserve"> </w:t>
+      </w:r>
+      <w:r>
+        <w:t xml:space="preserve">This test is to ensure that the database is running and that data is being updated </w:t>
+      </w:r>
+    </w:p>
+    <w:p>
+      <w:pPr>
+        <w:pStyle w:val="Body"/>
+      </w:pPr>
+      <w:r>
+        <w:rPr>
+          <w:b/>
+          <w:bCs/>
+          <w:i/>
+          <w:iCs/>
+        </w:rPr>
+        <w:t>Type:</w:t>
+      </w:r>
+      <w:r>
+        <w:t xml:space="preserve"> White box test. </w:t>
+      </w:r>
+    </w:p>
+    <w:p>
+      <w:pPr>
+        <w:pStyle w:val="Body"/>
+        <w:rPr>
+          <w:b/>
+          <w:bCs/>
+          <w:i/>
+          <w:iCs/>
+        </w:rPr>
+      </w:pPr>
+      <w:r>
+        <w:rPr>
+          <w:b/>
+          <w:bCs/>
+          <w:i/>
+          <w:iCs/>
+        </w:rPr>
+        <w:t xml:space="preserve">Setup: </w:t>
+      </w:r>
+    </w:p>
+    <w:p>
+      <w:pPr>
+        <w:pStyle w:val="Body"/>
+        <w:numPr>
+          <w:ilvl w:val="0"/>
+          <w:numId w:val="9"/>
+        </w:numPr>
+      </w:pPr>
+      <w:r>
+        <w:t>We used python scripts to test the communication between the database and the Raspberry Pi 3. We temporarily used dummy data for the humidity data since our sensor is not set up</w:t>
+      </w:r>
+    </w:p>
+    <w:p>
+      <w:pPr>
+        <w:pStyle w:val="Body"/>
+        <w:numPr>
+          <w:ilvl w:val="0"/>
+          <w:numId w:val="7"/>
+        </w:numPr>
+      </w:pPr>
+      <w:r>
+        <w:t>We then verify if the new input to the database is as expected.</w:t>
+      </w:r>
+    </w:p>
+    <w:p>
+      <w:pPr>
+        <w:pStyle w:val="Body"/>
+        <w:rPr>
+          <w:b/>
+          <w:bCs/>
+          <w:i/>
+          <w:iCs/>
+        </w:rPr>
+      </w:pPr>
+      <w:r>
+        <w:rPr>
+          <w:b/>
+          <w:bCs/>
+          <w:i/>
+          <w:iCs/>
+        </w:rPr>
+        <w:t>Results:</w:t>
+      </w:r>
+    </w:p>
+    <w:p>
+      <w:pPr>
+        <w:pStyle w:val="Body"/>
+        <w:numPr>
+          <w:ilvl w:val="0"/>
+          <w:numId w:val="10"/>
+        </w:numPr>
+      </w:pPr>
+      <w:r>
+        <w:t xml:space="preserve">Database updated after the script is run. </w:t>
+      </w:r>
+    </w:p>
+    <w:p>
+      <w:pPr>
+        <w:pStyle w:val="Body"/>
+        <w:numPr>
+          <w:ilvl w:val="0"/>
+          <w:numId w:val="7"/>
+        </w:numPr>
+      </w:pPr>
+      <w:r>
+        <w:t xml:space="preserve">Results are displayed in the </w:t>
+      </w:r>
+      <w:proofErr w:type="spellStart"/>
+      <w:r>
+        <w:t>mysql</w:t>
+      </w:r>
+      <w:proofErr w:type="spellEnd"/>
+      <w:r>
+        <w:t xml:space="preserve"> database.</w:t>
+      </w:r>
+    </w:p>
+    <w:p>
+      <w:pPr>
+        <w:pStyle w:val="Body"/>
+      </w:pPr>
+      <w:r>
+        <w:rPr>
+          <w:b/>
+          <w:bCs/>
+          <w:noProof/>
+          <w:sz w:val="26"/>
+          <w:szCs w:val="26"/>
+        </w:rPr>
+        <w:drawing>
+          <wp:anchor distT="152400" distB="152400" distL="152400" distR="152400" simplePos="0" relativeHeight="251665408" behindDoc="0" locked="0" layoutInCell="1" allowOverlap="1" wp14:anchorId="65DCDB15" wp14:editId="64CD949C">
+            <wp:simplePos x="0" y="0"/>
+            <wp:positionH relativeFrom="margin">
+              <wp:posOffset>0</wp:posOffset>
+            </wp:positionH>
+            <wp:positionV relativeFrom="line">
+              <wp:posOffset>342265</wp:posOffset>
+            </wp:positionV>
+            <wp:extent cx="5930900" cy="3154897"/>
+            <wp:effectExtent l="0" t="0" r="0" b="7620"/>
+            <wp:wrapThrough wrapText="bothSides" distL="152400" distR="152400">
+              <wp:wrapPolygon edited="1">
+                <wp:start x="0" y="0"/>
+                <wp:lineTo x="0" y="21599"/>
+                <wp:lineTo x="21600" y="21599"/>
+                <wp:lineTo x="21600" y="0"/>
+                <wp:lineTo x="0" y="0"/>
+              </wp:wrapPolygon>
+            </wp:wrapThrough>
+            <wp:docPr id="1073741825" name="officeArt object"/>
+            <wp:cNvGraphicFramePr/>
+            <a:graphic xmlns:a="http://schemas.openxmlformats.org/drawingml/2006/main">
+              <a:graphicData uri="http://schemas.openxmlformats.org/drawingml/2006/picture">
+                <pic:pic xmlns:pic="http://schemas.openxmlformats.org/drawingml/2006/picture">
+                  <pic:nvPicPr>
+                    <pic:cNvPr id="1073741825" name="kong_tables.png"/>
+                    <pic:cNvPicPr>
+                      <a:picLocks noChangeAspect="1"/>
+                    </pic:cNvPicPr>
+                  </pic:nvPicPr>
+                  <pic:blipFill>
+                    <a:blip r:embed="rId6">
+                      <a:extLst/>
+                    </a:blip>
+                    <a:srcRect l="213"/>
+                    <a:stretch>
+                      <a:fillRect/>
+                    </a:stretch>
+                  </pic:blipFill>
+                  <pic:spPr>
+                    <a:xfrm>
+                      <a:off x="0" y="0"/>
+                      <a:ext cx="5930900" cy="3154897"/>
+                    </a:xfrm>
+                    <a:prstGeom prst="rect">
+                      <a:avLst/>
+                    </a:prstGeom>
+                    <a:ln w="12700" cap="flat">
+                      <a:noFill/>
+                      <a:miter lim="400000"/>
+                    </a:ln>
+                    <a:effectLst/>
+                  </pic:spPr>
+                </pic:pic>
+              </a:graphicData>
+            </a:graphic>
+          </wp:anchor>
+        </w:drawing>
+      </w:r>
+    </w:p>
+    <w:p>
+      <w:pPr>
+        <w:pStyle w:val="Body"/>
+        <w:rPr>
+          <w:rFonts w:ascii="Helvetica Light" w:hAnsi="Helvetica Light"/>
+          <w:i/>
+          <w:iCs/>
+        </w:rPr>
+      </w:pPr>
+      <w:r>
+        <w:rPr>
+          <w:rFonts w:ascii="Helvetica Light" w:hAnsi="Helvetica Light"/>
+          <w:i/>
+          <w:iCs/>
+        </w:rPr>
+        <w:t>Figure 1.</w:t>
+      </w:r>
+      <w:r>
+        <w:rPr>
+          <w:rFonts w:ascii="Helvetica Light" w:hAnsi="Helvetica Light"/>
+          <w:i/>
+          <w:iCs/>
+          <w:sz w:val="26"/>
+          <w:szCs w:val="26"/>
+        </w:rPr>
+        <w:t xml:space="preserve"> </w:t>
+      </w:r>
+      <w:r>
+        <w:rPr>
+          <w:rFonts w:ascii="Helvetica Light" w:hAnsi="Helvetica Light"/>
+          <w:i/>
+          <w:iCs/>
+        </w:rPr>
+        <w:t>‘Kong’ Database Table.</w:t>
+      </w:r>
+      <w:r>
+        <w:rPr>
+          <w:rFonts w:ascii="Helvetica Light" w:eastAsia="Helvetica Light" w:hAnsi="Helvetica Light" w:cs="Helvetica Light"/>
+          <w:i/>
+          <w:iCs/>
+          <w:noProof/>
+        </w:rPr>
+        <w:drawing>
+          <wp:anchor distT="152400" distB="152400" distL="152400" distR="152400" simplePos="0" relativeHeight="251667456" behindDoc="0" locked="0" layoutInCell="1" allowOverlap="1" wp14:anchorId="6FBA783C" wp14:editId="5FA389AC">
+            <wp:simplePos x="0" y="0"/>
+            <wp:positionH relativeFrom="margin">
+              <wp:posOffset>0</wp:posOffset>
+            </wp:positionH>
+            <wp:positionV relativeFrom="line">
+              <wp:posOffset>323215</wp:posOffset>
+            </wp:positionV>
+            <wp:extent cx="5943600" cy="2027081"/>
+            <wp:effectExtent l="0" t="0" r="0" b="0"/>
+            <wp:wrapThrough wrapText="bothSides" distL="152400" distR="152400">
+              <wp:wrapPolygon edited="1">
+                <wp:start x="0" y="0"/>
+                <wp:lineTo x="21600" y="0"/>
+                <wp:lineTo x="21600" y="21600"/>
+                <wp:lineTo x="0" y="21600"/>
+                <wp:lineTo x="0" y="0"/>
+              </wp:wrapPolygon>
+            </wp:wrapThrough>
+            <wp:docPr id="1073741826" name="officeArt object"/>
+            <wp:cNvGraphicFramePr/>
+            <a:graphic xmlns:a="http://schemas.openxmlformats.org/drawingml/2006/main">
+              <a:graphicData uri="http://schemas.openxmlformats.org/drawingml/2006/picture">
+                <pic:pic xmlns:pic="http://schemas.openxmlformats.org/drawingml/2006/picture">
+                  <pic:nvPicPr>
+                    <pic:cNvPr id="1073741826" name="sensor_table.png"/>
+                    <pic:cNvPicPr>
+                      <a:picLocks noChangeAspect="1"/>
+                    </pic:cNvPicPr>
+                  </pic:nvPicPr>
+                  <pic:blipFill>
+                    <a:blip r:embed="rId7">
+                      <a:extLst/>
+                    </a:blip>
+                    <a:stretch>
+                      <a:fillRect/>
+                    </a:stretch>
+                  </pic:blipFill>
+                  <pic:spPr>
+                    <a:xfrm>
+                      <a:off x="0" y="0"/>
+                      <a:ext cx="5943600" cy="2027081"/>
+                    </a:xfrm>
+                    <a:prstGeom prst="rect">
+                      <a:avLst/>
+                    </a:prstGeom>
+                    <a:ln w="12700" cap="flat">
+                      <a:noFill/>
+                      <a:miter lim="400000"/>
+                    </a:ln>
+                    <a:effectLst/>
+                  </pic:spPr>
+                </pic:pic>
+              </a:graphicData>
+            </a:graphic>
+          </wp:anchor>
+        </w:drawing>
+      </w:r>
+    </w:p>
+    <w:p>
+      <w:pPr>
+        <w:pStyle w:val="Body"/>
+        <w:rPr>
+          <w:rFonts w:ascii="Helvetica Light" w:hAnsi="Helvetica Light"/>
+          <w:i/>
+          <w:iCs/>
+        </w:rPr>
+      </w:pPr>
+      <w:r>
+        <w:rPr>
+          <w:rFonts w:ascii="Helvetica Light" w:hAnsi="Helvetica Light"/>
+          <w:i/>
+          <w:iCs/>
+        </w:rPr>
+        <w:t>Figure 2.</w:t>
+      </w:r>
+      <w:r>
+        <w:rPr>
+          <w:rFonts w:ascii="Helvetica Light" w:hAnsi="Helvetica Light"/>
+          <w:i/>
+          <w:iCs/>
+          <w:sz w:val="26"/>
+          <w:szCs w:val="26"/>
+        </w:rPr>
+        <w:t xml:space="preserve"> </w:t>
+      </w:r>
+      <w:r>
+        <w:rPr>
+          <w:rFonts w:ascii="Helvetica Light" w:hAnsi="Helvetica Light"/>
+          <w:i/>
+          <w:iCs/>
+        </w:rPr>
+        <w:t>‘Kong’ Database, ‘Sensor’ Table data types</w:t>
+      </w:r>
+    </w:p>
+    <w:p>
+      <w:pPr>
+        <w:pStyle w:val="Body"/>
+        <w:rPr>
+          <w:rFonts w:ascii="Helvetica Light" w:hAnsi="Helvetica Light"/>
+          <w:i/>
+          <w:iCs/>
+        </w:rPr>
+      </w:pPr>
+      <w:r>
+        <w:rPr>
+          <w:rFonts w:ascii="Helvetica Light" w:eastAsia="Helvetica Light" w:hAnsi="Helvetica Light" w:cs="Helvetica Light"/>
+          <w:i/>
+          <w:iCs/>
+          <w:noProof/>
+        </w:rPr>
+        <w:lastRenderedPageBreak/>
+        <w:drawing>
+          <wp:anchor distT="152400" distB="152400" distL="152400" distR="152400" simplePos="0" relativeHeight="251661312" behindDoc="0" locked="0" layoutInCell="1" allowOverlap="1" wp14:anchorId="5F991D44" wp14:editId="593F3C25">
+            <wp:simplePos x="0" y="0"/>
+            <wp:positionH relativeFrom="margin">
+              <wp:posOffset>-19049</wp:posOffset>
+            </wp:positionH>
+            <wp:positionV relativeFrom="line">
+              <wp:posOffset>223519</wp:posOffset>
+            </wp:positionV>
+            <wp:extent cx="5943600" cy="1813071"/>
+            <wp:effectExtent l="0" t="0" r="0" b="0"/>
+            <wp:wrapThrough wrapText="bothSides" distL="152400" distR="152400">
+              <wp:wrapPolygon edited="1">
+                <wp:start x="0" y="0"/>
+                <wp:lineTo x="21600" y="0"/>
+                <wp:lineTo x="21600" y="21600"/>
+                <wp:lineTo x="0" y="21600"/>
+                <wp:lineTo x="0" y="0"/>
+              </wp:wrapPolygon>
+            </wp:wrapThrough>
+            <wp:docPr id="1073741827" name="officeArt object"/>
+            <wp:cNvGraphicFramePr/>
+            <a:graphic xmlns:a="http://schemas.openxmlformats.org/drawingml/2006/main">
+              <a:graphicData uri="http://schemas.openxmlformats.org/drawingml/2006/picture">
+                <pic:pic xmlns:pic="http://schemas.openxmlformats.org/drawingml/2006/picture">
+                  <pic:nvPicPr>
+                    <pic:cNvPr id="1073741827" name="before_script_run.png"/>
+                    <pic:cNvPicPr>
+                      <a:picLocks noChangeAspect="1"/>
+                    </pic:cNvPicPr>
+                  </pic:nvPicPr>
+                  <pic:blipFill>
+                    <a:blip r:embed="rId8">
+                      <a:extLst/>
+                    </a:blip>
+                    <a:stretch>
+                      <a:fillRect/>
+                    </a:stretch>
+                  </pic:blipFill>
+                  <pic:spPr>
+                    <a:xfrm>
+                      <a:off x="0" y="0"/>
+                      <a:ext cx="5943600" cy="1813071"/>
+                    </a:xfrm>
+                    <a:prstGeom prst="rect">
+                      <a:avLst/>
+                    </a:prstGeom>
+                    <a:ln w="12700" cap="flat">
+                      <a:noFill/>
+                      <a:miter lim="400000"/>
+                    </a:ln>
+                    <a:effectLst/>
+                  </pic:spPr>
+                </pic:pic>
+              </a:graphicData>
+            </a:graphic>
+          </wp:anchor>
+        </w:drawing>
+      </w:r>
+      <w:r>
+        <w:rPr>
+          <w:rFonts w:ascii="Helvetica Light" w:hAnsi="Helvetica Light"/>
+          <w:i/>
+          <w:iCs/>
+        </w:rPr>
+        <w:t>Figure 3.</w:t>
+      </w:r>
+      <w:r>
+        <w:rPr>
+          <w:rFonts w:ascii="Helvetica Light" w:hAnsi="Helvetica Light"/>
+          <w:i/>
+          <w:iCs/>
+          <w:sz w:val="26"/>
+          <w:szCs w:val="26"/>
+        </w:rPr>
+        <w:t xml:space="preserve"> </w:t>
+      </w:r>
+      <w:r>
+        <w:rPr>
+          <w:rFonts w:ascii="Helvetica Light" w:hAnsi="Helvetica Light"/>
+          <w:i/>
+          <w:iCs/>
+        </w:rPr>
+        <w:t>‘Kong’ Database, ‘Sensor’ Table imported data.</w:t>
+      </w:r>
+    </w:p>
+    <w:p>
+      <w:pPr>
+        <w:pStyle w:val="Body"/>
+        <w:rPr>
+          <w:rFonts w:ascii="Helvetica Light" w:hAnsi="Helvetica Light"/>
+          <w:i/>
+          <w:iCs/>
+        </w:rPr>
+      </w:pPr>
+    </w:p>
+    <w:p>
+      <w:pPr>
+        <w:pStyle w:val="Body"/>
+        <w:rPr>
+          <w:rFonts w:ascii="Helvetica Light" w:eastAsia="Helvetica Light" w:hAnsi="Helvetica Light" w:cs="Helvetica Light"/>
+          <w:i/>
+          <w:iCs/>
+        </w:rPr>
+      </w:pPr>
+      <w:r>
+        <w:rPr>
+          <w:noProof/>
+        </w:rPr>
+        <w:drawing>
+          <wp:anchor distT="152400" distB="152400" distL="152400" distR="152400" simplePos="0" relativeHeight="251669504" behindDoc="0" locked="0" layoutInCell="1" allowOverlap="1" wp14:anchorId="109043B6" wp14:editId="4797AADC">
+            <wp:simplePos x="0" y="0"/>
+            <wp:positionH relativeFrom="margin">
+              <wp:align>right</wp:align>
+            </wp:positionH>
+            <wp:positionV relativeFrom="page">
+              <wp:posOffset>3924300</wp:posOffset>
+            </wp:positionV>
+            <wp:extent cx="5943600" cy="1689735"/>
+            <wp:effectExtent l="0" t="0" r="0" b="5715"/>
+            <wp:wrapThrough wrapText="bothSides" distL="152400" distR="152400">
+              <wp:wrapPolygon edited="1">
+                <wp:start x="0" y="0"/>
+                <wp:lineTo x="0" y="21601"/>
+                <wp:lineTo x="21600" y="21601"/>
+                <wp:lineTo x="21600" y="0"/>
+                <wp:lineTo x="0" y="0"/>
+              </wp:wrapPolygon>
+            </wp:wrapThrough>
+            <wp:docPr id="1073741829" name="officeArt object"/>
+            <wp:cNvGraphicFramePr/>
+            <a:graphic xmlns:a="http://schemas.openxmlformats.org/drawingml/2006/main">
+              <a:graphicData uri="http://schemas.openxmlformats.org/drawingml/2006/picture">
+                <pic:pic xmlns:pic="http://schemas.openxmlformats.org/drawingml/2006/picture">
+                  <pic:nvPicPr>
+                    <pic:cNvPr id="1073741829" name="script_run.png"/>
+                    <pic:cNvPicPr>
+                      <a:picLocks noChangeAspect="1"/>
+                    </pic:cNvPicPr>
+                  </pic:nvPicPr>
+                  <pic:blipFill>
+                    <a:blip r:embed="rId9">
+                      <a:extLst/>
+                    </a:blip>
+                    <a:srcRect/>
+                    <a:stretch>
+                      <a:fillRect/>
+                    </a:stretch>
+                  </pic:blipFill>
+                  <pic:spPr>
+                    <a:xfrm>
+                      <a:off x="0" y="0"/>
+                      <a:ext cx="5943600" cy="1689735"/>
+                    </a:xfrm>
+                    <a:prstGeom prst="rect">
+                      <a:avLst/>
+                    </a:prstGeom>
+                    <a:ln w="12700" cap="flat">
+                      <a:noFill/>
+                      <a:miter lim="400000"/>
+                    </a:ln>
+                    <a:effectLst/>
+                  </pic:spPr>
+                </pic:pic>
+              </a:graphicData>
+            </a:graphic>
+          </wp:anchor>
+        </w:drawing>
+      </w:r>
+    </w:p>
+    <w:p>
+      <w:pPr>
+        <w:pStyle w:val="Body"/>
+        <w:rPr>
+          <w:rFonts w:ascii="Helvetica Light" w:hAnsi="Helvetica Light"/>
+          <w:i/>
+          <w:iCs/>
+        </w:rPr>
+      </w:pPr>
+      <w:r>
+        <w:rPr>
+          <w:rFonts w:ascii="Helvetica Light" w:hAnsi="Helvetica Light"/>
+          <w:i/>
+          <w:iCs/>
+        </w:rPr>
+        <w:t>Figure 4.</w:t>
+      </w:r>
+      <w:r>
+        <w:rPr>
+          <w:rFonts w:ascii="Helvetica Light" w:hAnsi="Helvetica Light"/>
+          <w:i/>
+          <w:iCs/>
+          <w:sz w:val="26"/>
+          <w:szCs w:val="26"/>
+        </w:rPr>
+        <w:t xml:space="preserve"> </w:t>
+      </w:r>
+      <w:r>
+        <w:rPr>
+          <w:rFonts w:ascii="Helvetica Light" w:hAnsi="Helvetica Light"/>
+          <w:i/>
+          <w:iCs/>
+        </w:rPr>
+        <w:t>Running script</w:t>
+      </w:r>
+      <w:r>
+        <w:rPr>
+          <w:rFonts w:ascii="Helvetica Light" w:hAnsi="Helvetica Light"/>
+          <w:i/>
+          <w:iCs/>
+        </w:rPr>
+        <w:t>:</w:t>
+      </w:r>
+    </w:p>
+    <w:p>
+      <w:pPr>
+        <w:pStyle w:val="Body"/>
+        <w:rPr>
+          <w:rFonts w:ascii="Helvetica Light" w:hAnsi="Helvetica Light"/>
+          <w:i/>
+          <w:iCs/>
+        </w:rPr>
+      </w:pPr>
+    </w:p>
+    <w:p>
+      <w:pPr>
+        <w:pStyle w:val="Body"/>
+        <w:rPr>
+          <w:rFonts w:ascii="Helvetica Light" w:hAnsi="Helvetica Light"/>
+          <w:i/>
+          <w:iCs/>
+        </w:rPr>
+      </w:pPr>
+    </w:p>
+    <w:p>
+      <w:pPr>
+        <w:pStyle w:val="Body"/>
+        <w:rPr>
+          <w:rFonts w:ascii="Helvetica Light" w:hAnsi="Helvetica Light"/>
+          <w:i/>
+          <w:iCs/>
+        </w:rPr>
+      </w:pPr>
+      <w:r>
+        <w:rPr>
+          <w:rFonts w:ascii="Helvetica Light" w:eastAsia="Helvetica Light" w:hAnsi="Helvetica Light" w:cs="Helvetica Light"/>
+          <w:i/>
+          <w:iCs/>
+          <w:noProof/>
+        </w:rPr>
+        <w:drawing>
+          <wp:anchor distT="152400" distB="152400" distL="152400" distR="152400" simplePos="0" relativeHeight="251663360" behindDoc="0" locked="0" layoutInCell="1" allowOverlap="1" wp14:anchorId="1D4C0E43" wp14:editId="09CBDFE2">
+            <wp:simplePos x="0" y="0"/>
+            <wp:positionH relativeFrom="margin">
+              <wp:posOffset>-6349</wp:posOffset>
+            </wp:positionH>
+            <wp:positionV relativeFrom="line">
+              <wp:posOffset>180340</wp:posOffset>
+            </wp:positionV>
+            <wp:extent cx="5943600" cy="1838089"/>
+            <wp:effectExtent l="0" t="0" r="0" b="0"/>
+            <wp:wrapThrough wrapText="bothSides" distL="152400" distR="152400">
+              <wp:wrapPolygon edited="1">
+                <wp:start x="0" y="0"/>
+                <wp:lineTo x="21600" y="0"/>
+                <wp:lineTo x="21600" y="21600"/>
+                <wp:lineTo x="0" y="21600"/>
+                <wp:lineTo x="0" y="0"/>
+              </wp:wrapPolygon>
+            </wp:wrapThrough>
+            <wp:docPr id="1073741828" name="officeArt object"/>
+            <wp:cNvGraphicFramePr/>
+            <a:graphic xmlns:a="http://schemas.openxmlformats.org/drawingml/2006/main">
+              <a:graphicData uri="http://schemas.openxmlformats.org/drawingml/2006/picture">
+                <pic:pic xmlns:pic="http://schemas.openxmlformats.org/drawingml/2006/picture">
+                  <pic:nvPicPr>
+                    <pic:cNvPr id="1073741828" name="updated_database.png"/>
+                    <pic:cNvPicPr>
+                      <a:picLocks noChangeAspect="1"/>
+                    </pic:cNvPicPr>
+                  </pic:nvPicPr>
+                  <pic:blipFill>
+                    <a:blip r:embed="rId10">
+                      <a:extLst/>
+                    </a:blip>
+                    <a:stretch>
+                      <a:fillRect/>
+                    </a:stretch>
+                  </pic:blipFill>
+                  <pic:spPr>
+                    <a:xfrm>
+                      <a:off x="0" y="0"/>
+                      <a:ext cx="5943600" cy="1838089"/>
+                    </a:xfrm>
+                    <a:prstGeom prst="rect">
+                      <a:avLst/>
+                    </a:prstGeom>
+                    <a:ln w="12700" cap="flat">
+                      <a:noFill/>
+                      <a:miter lim="400000"/>
+                    </a:ln>
+                    <a:effectLst/>
+                  </pic:spPr>
+                </pic:pic>
+              </a:graphicData>
+            </a:graphic>
+          </wp:anchor>
+        </w:drawing>
+      </w:r>
+      <w:r>
+        <w:rPr>
+          <w:rFonts w:ascii="Helvetica Light" w:hAnsi="Helvetica Light"/>
+          <w:i/>
+          <w:iCs/>
+        </w:rPr>
+        <w:t>Figure 5.</w:t>
+      </w:r>
+      <w:r>
+        <w:rPr>
+          <w:rFonts w:ascii="Helvetica Light" w:hAnsi="Helvetica Light"/>
+          <w:i/>
+          <w:iCs/>
+          <w:sz w:val="26"/>
+          <w:szCs w:val="26"/>
+        </w:rPr>
+        <w:t xml:space="preserve"> </w:t>
+      </w:r>
+      <w:r>
+        <w:rPr>
+          <w:rFonts w:ascii="Helvetica Light" w:hAnsi="Helvetica Light"/>
+          <w:i/>
+          <w:iCs/>
+        </w:rPr>
+        <w:t>‘Kong’ Database, ‘Sensor’ table, updated data after script run.</w:t>
+      </w:r>
+    </w:p>
+    <w:p>
+      <w:pPr>
+        <w:pStyle w:val="Body"/>
         <w:rPr>
           <w:b/>
           <w:sz w:val="28"/>
@@ -170,7 +1253,7 @@
     </w:p>
     <w:p>
       <w:pPr>
-        <w:spacing w:line="360" w:lineRule="auto"/>
+        <w:pStyle w:val="Body"/>
         <w:rPr>
           <w:b/>
           <w:sz w:val="28"/>
@@ -180,13 +1263,24 @@
     </w:p>
     <w:p>
       <w:pPr>
-        <w:spacing w:line="360" w:lineRule="auto"/>
+        <w:pStyle w:val="Body"/>
+        <w:rPr>
+          <w:rFonts w:ascii="Helvetica Light" w:eastAsia="Helvetica Light" w:hAnsi="Helvetica Light" w:cs="Helvetica Light"/>
+          <w:i/>
+          <w:iCs/>
+        </w:rPr>
+      </w:pPr>
+      <w:bookmarkStart w:id="0" w:name="_GoBack"/>
+      <w:bookmarkEnd w:id="0"/>
+      <w:r>
         <w:rPr>
           <w:b/>
           <w:sz w:val="28"/>
           <w:szCs w:val="28"/>
         </w:rPr>
-      </w:pPr>
+        <w:lastRenderedPageBreak/>
+        <w:t>Manual Test:</w:t>
+      </w:r>
     </w:p>
     <w:p>
       <w:pPr>
@@ -203,28 +1297,8 @@
           <w:sz w:val="28"/>
           <w:szCs w:val="28"/>
         </w:rPr>
-        <w:t>Manual Test:</w:t>
-      </w:r>
-    </w:p>
-    <w:p>
-      <w:pPr>
-        <w:spacing w:line="360" w:lineRule="auto"/>
-        <w:rPr>
-          <w:b/>
-          <w:sz w:val="28"/>
-          <w:szCs w:val="28"/>
-        </w:rPr>
-      </w:pPr>
-      <w:r>
-        <w:rPr>
-          <w:b/>
-          <w:sz w:val="28"/>
-          <w:szCs w:val="28"/>
-        </w:rPr>
         <w:t>Front End: Tyler and Charles</w:t>
       </w:r>
-      <w:bookmarkStart w:id="0" w:name="_GoBack"/>
-      <w:bookmarkEnd w:id="0"/>
     </w:p>
     <w:p>
       <w:pPr>
@@ -320,15 +1394,7 @@
           <w:sz w:val="24"/>
           <w:szCs w:val="24"/>
         </w:rPr>
-        <w:t xml:space="preserve">sure that this information was successfully recorded in preparation for handling by the database and back-end. Testing confirmed that information was collected and was ready for storage. Additionally, when any of the required fields were not </w:t>
-      </w:r>
-      <w:r>
-        <w:rPr>
-          <w:sz w:val="24"/>
-          <w:szCs w:val="24"/>
-        </w:rPr>
-        <w:lastRenderedPageBreak/>
-        <w:t>properly entered the user was prompted to provide said information before a new account would be created. Finally, we confirmed that was an account was successfully created the user was passed to the proper confirmation page.</w:t>
+        <w:t>sure that this information was successfully recorded in preparation for handling by the database and back-end. Testing confirmed that information was collected and was ready for storage. Additionally, when any of the required fields were not properly entered the user was prompted to provide said information before a new account would be created. Finally, we confirmed that was an account was successfully created the user was passed to the proper confirmation page.</w:t>
       </w:r>
     </w:p>
     <w:p>
@@ -403,8 +1469,14 @@
 </file>
 
 <file path=word/numbering.xml><?xml version="1.0" encoding="utf-8"?>
-<w:numbering xmlns:wpc="http://schemas.microsoft.com/office/word/2010/wordprocessingCanvas" xmlns:cx="http://schemas.microsoft.com/office/drawing/2014/chartex" xmlns:cx1="http://schemas.microsoft.com/office/drawing/2015/9/8/chartex" xmlns:mc="http://schemas.openxmlformats.org/markup-compatibility/2006" xmlns:o="urn:schemas-microsoft-com:office:office" xmlns:r="http://schemas.openxmlformats.org/officeDocument/2006/relationships" xmlns:m="http://schemas.openxmlformats.org/officeDocument/2006/math" xmlns:v="urn:schemas-microsoft-com:vml" xmlns:wp14="http://schemas.microsoft.com/office/word/2010/wordprocessingDrawing" xmlns:wp="http://schemas.openxmlformats.org/drawingml/2006/wordprocessingDrawing" xmlns:w10="urn:schemas-microsoft-com:office:word" xmlns:w="http://schemas.openxmlformats.org/wordprocessingml/2006/main" xmlns:w14="http://schemas.microsoft.com/office/word/2010/wordml" xmlns:w15="http://schemas.microsoft.com/office/word/2012/wordml" xmlns:w16se="http://schemas.microsoft.com/office/word/2015/wordml/symex" xmlns:wpg="http://schemas.microsoft.com/office/word/2010/wordprocessingGroup" xmlns:wpi="http://schemas.microsoft.com/office/word/2010/wordprocessingInk" xmlns:wne="http://schemas.microsoft.com/office/word/2006/wordml" xmlns:wps="http://schemas.microsoft.com/office/word/2010/wordprocessingShape" mc:Ignorable="w14 w15 w16se wp14">
+<w:numbering xmlns:wpc="http://schemas.microsoft.com/office/word/2010/wordprocessingCanvas" xmlns:cx="http://schemas.microsoft.com/office/drawing/2014/chartex" xmlns:cx1="http://schemas.microsoft.com/office/drawing/2015/9/8/chartex" xmlns:cx2="http://schemas.microsoft.com/office/drawing/2015/10/21/chartex" xmlns:cx3="http://schemas.microsoft.com/office/drawing/2016/5/9/chartex" xmlns:cx4="http://schemas.microsoft.com/office/drawing/2016/5/10/chartex" xmlns:cx5="http://schemas.microsoft.com/office/drawing/2016/5/11/chartex" xmlns:cx6="http://schemas.microsoft.com/office/drawing/2016/5/12/chartex" xmlns:cx7="http://schemas.microsoft.com/office/drawing/2016/5/13/chartex" xmlns:cx8="http://schemas.microsoft.com/office/drawing/2016/5/14/chartex" xmlns:mc="http://schemas.openxmlformats.org/markup-compatibility/2006" xmlns:aink="http://schemas.microsoft.com/office/drawing/2016/ink" xmlns:am3d="http://schemas.microsoft.com/office/drawing/2017/model3d" xmlns:o="urn:schemas-microsoft-com:office:office" xmlns:r="http://schemas.openxmlformats.org/officeDocument/2006/relationships" xmlns:m="http://schemas.openxmlformats.org/officeDocument/2006/math" xmlns:v="urn:schemas-microsoft-com:vml" xmlns:wp14="http://schemas.microsoft.com/office/word/2010/wordprocessingDrawing" xmlns:wp="http://schemas.openxmlformats.org/drawingml/2006/wordprocessingDrawing" xmlns:w10="urn:schemas-microsoft-com:office:word" xmlns:w="http://schemas.openxmlformats.org/wordprocessingml/2006/main" xmlns:w14="http://schemas.microsoft.com/office/word/2010/wordml" xmlns:w15="http://schemas.microsoft.com/office/word/2012/wordml" xmlns:w16cid="http://schemas.microsoft.com/office/word/2016/wordml/cid" xmlns:w16se="http://schemas.microsoft.com/office/word/2015/wordml/symex" xmlns:wpg="http://schemas.microsoft.com/office/word/2010/wordprocessingGroup" xmlns:wpi="http://schemas.microsoft.com/office/word/2010/wordprocessingInk" xmlns:wne="http://schemas.microsoft.com/office/word/2006/wordml" xmlns:wps="http://schemas.microsoft.com/office/word/2010/wordprocessingShape" mc:Ignorable="w14 w15 w16se w16cid wp14">
   <w:abstractNum w:abstractNumId="0" w15:restartNumberingAfterBreak="0">
+    <w:nsid w:val="06355155"/>
+    <w:multiLevelType w:val="hybridMultilevel"/>
+    <w:tmpl w:val="DA128DC6"/>
+    <w:numStyleLink w:val="Numbered"/>
+  </w:abstractNum>
+  <w:abstractNum w:abstractNumId="1" w15:restartNumberingAfterBreak="0">
     <w:nsid w:val="16D46F83"/>
     <w:multiLevelType w:val="hybridMultilevel"/>
     <w:tmpl w:val="A13E5566"/>
@@ -517,7 +1589,7 @@
       </w:rPr>
     </w:lvl>
   </w:abstractNum>
-  <w:abstractNum w:abstractNumId="1" w15:restartNumberingAfterBreak="0">
+  <w:abstractNum w:abstractNumId="2" w15:restartNumberingAfterBreak="0">
     <w:nsid w:val="2E5B11F9"/>
     <w:multiLevelType w:val="hybridMultilevel"/>
     <w:tmpl w:val="9FECBAAA"/>
@@ -630,7 +1702,7 @@
       </w:rPr>
     </w:lvl>
   </w:abstractNum>
-  <w:abstractNum w:abstractNumId="2" w15:restartNumberingAfterBreak="0">
+  <w:abstractNum w:abstractNumId="3" w15:restartNumberingAfterBreak="0">
     <w:nsid w:val="398D036B"/>
     <w:multiLevelType w:val="multilevel"/>
     <w:tmpl w:val="B09AB9FC"/>
@@ -743,7 +1815,7 @@
       </w:rPr>
     </w:lvl>
   </w:abstractNum>
-  <w:abstractNum w:abstractNumId="3" w15:restartNumberingAfterBreak="0">
+  <w:abstractNum w:abstractNumId="4" w15:restartNumberingAfterBreak="0">
     <w:nsid w:val="48313CFC"/>
     <w:multiLevelType w:val="multilevel"/>
     <w:tmpl w:val="BEBA97B2"/>
@@ -856,7 +1928,238 @@
       </w:rPr>
     </w:lvl>
   </w:abstractNum>
-  <w:abstractNum w:abstractNumId="4" w15:restartNumberingAfterBreak="0">
+  <w:abstractNum w:abstractNumId="5" w15:restartNumberingAfterBreak="0">
+    <w:nsid w:val="511E4150"/>
+    <w:multiLevelType w:val="hybridMultilevel"/>
+    <w:tmpl w:val="DA128DC6"/>
+    <w:styleLink w:val="Numbered"/>
+    <w:lvl w:ilvl="0" w:tplc="58529D96">
+      <w:start w:val="1"/>
+      <w:numFmt w:val="decimal"/>
+      <w:lvlText w:val="%1."/>
+      <w:lvlJc w:val="left"/>
+      <w:pPr>
+        <w:ind w:left="360" w:hanging="360"/>
+      </w:pPr>
+      <w:rPr>
+        <w:rFonts w:hAnsi="Arial Unicode MS"/>
+        <w:caps w:val="0"/>
+        <w:smallCaps w:val="0"/>
+        <w:strike w:val="0"/>
+        <w:dstrike w:val="0"/>
+        <w:outline w:val="0"/>
+        <w:emboss w:val="0"/>
+        <w:imprint w:val="0"/>
+        <w:spacing w:val="0"/>
+        <w:w w:val="100"/>
+        <w:kern w:val="0"/>
+        <w:position w:val="0"/>
+        <w:highlight w:val="none"/>
+        <w:vertAlign w:val="baseline"/>
+      </w:rPr>
+    </w:lvl>
+    <w:lvl w:ilvl="1" w:tplc="0C928202">
+      <w:start w:val="1"/>
+      <w:numFmt w:val="decimal"/>
+      <w:lvlText w:val="%2."/>
+      <w:lvlJc w:val="left"/>
+      <w:pPr>
+        <w:ind w:left="720" w:hanging="360"/>
+      </w:pPr>
+      <w:rPr>
+        <w:rFonts w:hAnsi="Arial Unicode MS"/>
+        <w:caps w:val="0"/>
+        <w:smallCaps w:val="0"/>
+        <w:strike w:val="0"/>
+        <w:dstrike w:val="0"/>
+        <w:outline w:val="0"/>
+        <w:emboss w:val="0"/>
+        <w:imprint w:val="0"/>
+        <w:spacing w:val="0"/>
+        <w:w w:val="100"/>
+        <w:kern w:val="0"/>
+        <w:position w:val="0"/>
+        <w:highlight w:val="none"/>
+        <w:vertAlign w:val="baseline"/>
+      </w:rPr>
+    </w:lvl>
+    <w:lvl w:ilvl="2" w:tplc="082CDA6E">
+      <w:start w:val="1"/>
+      <w:numFmt w:val="decimal"/>
+      <w:lvlText w:val="%3."/>
+      <w:lvlJc w:val="left"/>
+      <w:pPr>
+        <w:ind w:left="1080" w:hanging="360"/>
+      </w:pPr>
+      <w:rPr>
+        <w:rFonts w:hAnsi="Arial Unicode MS"/>
+        <w:caps w:val="0"/>
+        <w:smallCaps w:val="0"/>
+        <w:strike w:val="0"/>
+        <w:dstrike w:val="0"/>
+        <w:outline w:val="0"/>
+        <w:emboss w:val="0"/>
+        <w:imprint w:val="0"/>
+        <w:spacing w:val="0"/>
+        <w:w w:val="100"/>
+        <w:kern w:val="0"/>
+        <w:position w:val="0"/>
+        <w:highlight w:val="none"/>
+        <w:vertAlign w:val="baseline"/>
+      </w:rPr>
+    </w:lvl>
+    <w:lvl w:ilvl="3" w:tplc="5AB2BA44">
+      <w:start w:val="1"/>
+      <w:numFmt w:val="decimal"/>
+      <w:lvlText w:val="%4."/>
+      <w:lvlJc w:val="left"/>
+      <w:pPr>
+        <w:ind w:left="1440" w:hanging="360"/>
+      </w:pPr>
+      <w:rPr>
+        <w:rFonts w:hAnsi="Arial Unicode MS"/>
+        <w:caps w:val="0"/>
+        <w:smallCaps w:val="0"/>
+        <w:strike w:val="0"/>
+        <w:dstrike w:val="0"/>
+        <w:outline w:val="0"/>
+        <w:emboss w:val="0"/>
+        <w:imprint w:val="0"/>
+        <w:spacing w:val="0"/>
+        <w:w w:val="100"/>
+        <w:kern w:val="0"/>
+        <w:position w:val="0"/>
+        <w:highlight w:val="none"/>
+        <w:vertAlign w:val="baseline"/>
+      </w:rPr>
+    </w:lvl>
+    <w:lvl w:ilvl="4" w:tplc="6E3A1266">
+      <w:start w:val="1"/>
+      <w:numFmt w:val="decimal"/>
+      <w:lvlText w:val="%5."/>
+      <w:lvlJc w:val="left"/>
+      <w:pPr>
+        <w:ind w:left="1800" w:hanging="360"/>
+      </w:pPr>
+      <w:rPr>
+        <w:rFonts w:hAnsi="Arial Unicode MS"/>
+        <w:caps w:val="0"/>
+        <w:smallCaps w:val="0"/>
+        <w:strike w:val="0"/>
+        <w:dstrike w:val="0"/>
+        <w:outline w:val="0"/>
+        <w:emboss w:val="0"/>
+        <w:imprint w:val="0"/>
+        <w:spacing w:val="0"/>
+        <w:w w:val="100"/>
+        <w:kern w:val="0"/>
+        <w:position w:val="0"/>
+        <w:highlight w:val="none"/>
+        <w:vertAlign w:val="baseline"/>
+      </w:rPr>
+    </w:lvl>
+    <w:lvl w:ilvl="5" w:tplc="48E4E6BE">
+      <w:start w:val="1"/>
+      <w:numFmt w:val="decimal"/>
+      <w:lvlText w:val="%6."/>
+      <w:lvlJc w:val="left"/>
+      <w:pPr>
+        <w:ind w:left="2160" w:hanging="360"/>
+      </w:pPr>
+      <w:rPr>
+        <w:rFonts w:hAnsi="Arial Unicode MS"/>
+        <w:caps w:val="0"/>
+        <w:smallCaps w:val="0"/>
+        <w:strike w:val="0"/>
+        <w:dstrike w:val="0"/>
+        <w:outline w:val="0"/>
+        <w:emboss w:val="0"/>
+        <w:imprint w:val="0"/>
+        <w:spacing w:val="0"/>
+        <w:w w:val="100"/>
+        <w:kern w:val="0"/>
+        <w:position w:val="0"/>
+        <w:highlight w:val="none"/>
+        <w:vertAlign w:val="baseline"/>
+      </w:rPr>
+    </w:lvl>
+    <w:lvl w:ilvl="6" w:tplc="C02007DC">
+      <w:start w:val="1"/>
+      <w:numFmt w:val="decimal"/>
+      <w:lvlText w:val="%7."/>
+      <w:lvlJc w:val="left"/>
+      <w:pPr>
+        <w:ind w:left="2520" w:hanging="360"/>
+      </w:pPr>
+      <w:rPr>
+        <w:rFonts w:hAnsi="Arial Unicode MS"/>
+        <w:caps w:val="0"/>
+        <w:smallCaps w:val="0"/>
+        <w:strike w:val="0"/>
+        <w:dstrike w:val="0"/>
+        <w:outline w:val="0"/>
+        <w:emboss w:val="0"/>
+        <w:imprint w:val="0"/>
+        <w:spacing w:val="0"/>
+        <w:w w:val="100"/>
+        <w:kern w:val="0"/>
+        <w:position w:val="0"/>
+        <w:highlight w:val="none"/>
+        <w:vertAlign w:val="baseline"/>
+      </w:rPr>
+    </w:lvl>
+    <w:lvl w:ilvl="7" w:tplc="C6289A1C">
+      <w:start w:val="1"/>
+      <w:numFmt w:val="decimal"/>
+      <w:lvlText w:val="%8."/>
+      <w:lvlJc w:val="left"/>
+      <w:pPr>
+        <w:ind w:left="2880" w:hanging="360"/>
+      </w:pPr>
+      <w:rPr>
+        <w:rFonts w:hAnsi="Arial Unicode MS"/>
+        <w:caps w:val="0"/>
+        <w:smallCaps w:val="0"/>
+        <w:strike w:val="0"/>
+        <w:dstrike w:val="0"/>
+        <w:outline w:val="0"/>
+        <w:emboss w:val="0"/>
+        <w:imprint w:val="0"/>
+        <w:spacing w:val="0"/>
+        <w:w w:val="100"/>
+        <w:kern w:val="0"/>
+        <w:position w:val="0"/>
+        <w:highlight w:val="none"/>
+        <w:vertAlign w:val="baseline"/>
+      </w:rPr>
+    </w:lvl>
+    <w:lvl w:ilvl="8" w:tplc="8C4A7CB4">
+      <w:start w:val="1"/>
+      <w:numFmt w:val="decimal"/>
+      <w:lvlText w:val="%9."/>
+      <w:lvlJc w:val="left"/>
+      <w:pPr>
+        <w:ind w:left="3240" w:hanging="360"/>
+      </w:pPr>
+      <w:rPr>
+        <w:rFonts w:hAnsi="Arial Unicode MS"/>
+        <w:caps w:val="0"/>
+        <w:smallCaps w:val="0"/>
+        <w:strike w:val="0"/>
+        <w:dstrike w:val="0"/>
+        <w:outline w:val="0"/>
+        <w:emboss w:val="0"/>
+        <w:imprint w:val="0"/>
+        <w:spacing w:val="0"/>
+        <w:w w:val="100"/>
+        <w:kern w:val="0"/>
+        <w:position w:val="0"/>
+        <w:highlight w:val="none"/>
+        <w:vertAlign w:val="baseline"/>
+      </w:rPr>
+    </w:lvl>
+  </w:abstractNum>
+  <w:abstractNum w:abstractNumId="6" w15:restartNumberingAfterBreak="0">
     <w:nsid w:val="7E3E5779"/>
     <w:multiLevelType w:val="hybridMultilevel"/>
     <w:tmpl w:val="098C9B78"/>
@@ -970,25 +2273,49 @@
     </w:lvl>
   </w:abstractNum>
   <w:num w:numId="1">
+    <w:abstractNumId w:val="3"/>
+  </w:num>
+  <w:num w:numId="2">
+    <w:abstractNumId w:val="4"/>
+  </w:num>
+  <w:num w:numId="3">
+    <w:abstractNumId w:val="6"/>
+  </w:num>
+  <w:num w:numId="4">
+    <w:abstractNumId w:val="1"/>
+  </w:num>
+  <w:num w:numId="5">
     <w:abstractNumId w:val="2"/>
   </w:num>
-  <w:num w:numId="2">
-    <w:abstractNumId w:val="3"/>
+  <w:num w:numId="6">
+    <w:abstractNumId w:val="5"/>
   </w:num>
-  <w:num w:numId="3">
-    <w:abstractNumId w:val="4"/>
-  </w:num>
-  <w:num w:numId="4">
+  <w:num w:numId="7">
     <w:abstractNumId w:val="0"/>
   </w:num>
-  <w:num w:numId="5">
-    <w:abstractNumId w:val="1"/>
+  <w:num w:numId="8">
+    <w:abstractNumId w:val="0"/>
+    <w:lvlOverride w:ilvl="0">
+      <w:startOverride w:val="1"/>
+    </w:lvlOverride>
+  </w:num>
+  <w:num w:numId="9">
+    <w:abstractNumId w:val="0"/>
+    <w:lvlOverride w:ilvl="0">
+      <w:startOverride w:val="1"/>
+    </w:lvlOverride>
+  </w:num>
+  <w:num w:numId="10">
+    <w:abstractNumId w:val="0"/>
+    <w:lvlOverride w:ilvl="0">
+      <w:startOverride w:val="1"/>
+    </w:lvlOverride>
   </w:num>
 </w:numbering>
 </file>
 
 <file path=word/styles.xml><?xml version="1.0" encoding="utf-8"?>
-<w:styles xmlns:mc="http://schemas.openxmlformats.org/markup-compatibility/2006" xmlns:r="http://schemas.openxmlformats.org/officeDocument/2006/relationships" xmlns:w="http://schemas.openxmlformats.org/wordprocessingml/2006/main" xmlns:w14="http://schemas.microsoft.com/office/word/2010/wordml" xmlns:w15="http://schemas.microsoft.com/office/word/2012/wordml" xmlns:w16se="http://schemas.microsoft.com/office/word/2015/wordml/symex" mc:Ignorable="w14 w15 w16se">
+<w:styles xmlns:mc="http://schemas.openxmlformats.org/markup-compatibility/2006" xmlns:r="http://schemas.openxmlformats.org/officeDocument/2006/relationships" xmlns:w="http://schemas.openxmlformats.org/wordprocessingml/2006/main" xmlns:w14="http://schemas.microsoft.com/office/word/2010/wordml" xmlns:w15="http://schemas.microsoft.com/office/word/2012/wordml" xmlns:w16cid="http://schemas.microsoft.com/office/word/2016/wordml/cid" xmlns:w16se="http://schemas.microsoft.com/office/word/2015/wordml/symex" mc:Ignorable="w14 w15 w16se w16cid">
   <w:docDefaults>
     <w:rPrDefault>
       <w:rPr>
@@ -1004,7 +2331,7 @@
       </w:pPr>
     </w:pPrDefault>
   </w:docDefaults>
-  <w:latentStyles w:defLockedState="0" w:defUIPriority="99" w:defSemiHidden="0" w:defUnhideWhenUsed="0" w:defQFormat="0" w:count="371">
+  <w:latentStyles w:defLockedState="0" w:defUIPriority="99" w:defSemiHidden="0" w:defUnhideWhenUsed="0" w:defQFormat="0" w:count="375">
     <w:lsdException w:name="Normal" w:uiPriority="0" w:qFormat="1"/>
     <w:lsdException w:name="heading 1" w:uiPriority="9" w:qFormat="1"/>
     <w:lsdException w:name="heading 2" w:semiHidden="1" w:uiPriority="9" w:unhideWhenUsed="1" w:qFormat="1"/>
@@ -1376,6 +2703,10 @@
     <w:lsdException w:name="List Table 5 Dark Accent 6" w:uiPriority="50"/>
     <w:lsdException w:name="List Table 6 Colorful Accent 6" w:uiPriority="51"/>
     <w:lsdException w:name="List Table 7 Colorful Accent 6" w:uiPriority="52"/>
+    <w:lsdException w:name="Mention" w:semiHidden="1" w:unhideWhenUsed="1"/>
+    <w:lsdException w:name="Smart Hyperlink" w:semiHidden="1" w:unhideWhenUsed="1"/>
+    <w:lsdException w:name="Hashtag" w:semiHidden="1" w:unhideWhenUsed="1"/>
+    <w:lsdException w:name="Unresolved Mention" w:semiHidden="1" w:unhideWhenUsed="1"/>
   </w:latentStyles>
   <w:style w:type="paragraph" w:default="1" w:styleId="Normal">
     <w:name w:val="Normal"/>
@@ -1547,6 +2878,36 @@
     <w:pPr>
       <w:ind w:left="720"/>
       <w:contextualSpacing/>
+    </w:pPr>
+  </w:style>
+  <w:style w:type="paragraph" w:customStyle="1" w:styleId="Body">
+    <w:name w:val="Body"/>
+    <w:rsid w:val="00D36BC7"/>
+    <w:pPr>
+      <w:pBdr>
+        <w:top w:val="nil"/>
+        <w:left w:val="nil"/>
+        <w:bottom w:val="nil"/>
+        <w:right w:val="nil"/>
+        <w:between w:val="nil"/>
+        <w:bar w:val="nil"/>
+      </w:pBdr>
+      <w:spacing w:line="240" w:lineRule="auto"/>
+    </w:pPr>
+    <w:rPr>
+      <w:rFonts w:ascii="Helvetica" w:eastAsia="Arial Unicode MS" w:hAnsi="Helvetica" w:cs="Arial Unicode MS"/>
+      <w:color w:val="000000"/>
+      <w:bdr w:val="nil"/>
+      <w:lang w:val="en-US"/>
+    </w:rPr>
+  </w:style>
+  <w:style w:type="numbering" w:customStyle="1" w:styleId="Numbered">
+    <w:name w:val="Numbered"/>
+    <w:rsid w:val="00D36BC7"/>
+    <w:pPr>
+      <w:numPr>
+        <w:numId w:val="6"/>
+      </w:numPr>
     </w:pPr>
   </w:style>
 </w:styles>

</xml_diff>

<commit_message>
Updated Milestone and Userstory
Milestone 4 updated with text. Userstory 1 pushed for template use (almost completed)
</commit_message>
<xml_diff>
--- a/Documents/Editable Docs/Word Docs/ProjectMilestone4_Kong.docx
+++ b/Documents/Editable Docs/Word Docs/ProjectMilestone4_Kong.docx
@@ -1,6 +1,6 @@
 
 <file path=word/document.xml><?xml version="1.0" encoding="utf-8"?>
-<w:document xmlns:wpc="http://schemas.microsoft.com/office/word/2010/wordprocessingCanvas" xmlns:cx="http://schemas.microsoft.com/office/drawing/2014/chartex" xmlns:cx1="http://schemas.microsoft.com/office/drawing/2015/9/8/chartex" xmlns:cx2="http://schemas.microsoft.com/office/drawing/2015/10/21/chartex" xmlns:cx3="http://schemas.microsoft.com/office/drawing/2016/5/9/chartex" xmlns:cx4="http://schemas.microsoft.com/office/drawing/2016/5/10/chartex" xmlns:cx5="http://schemas.microsoft.com/office/drawing/2016/5/11/chartex" xmlns:cx6="http://schemas.microsoft.com/office/drawing/2016/5/12/chartex" xmlns:cx7="http://schemas.microsoft.com/office/drawing/2016/5/13/chartex" xmlns:cx8="http://schemas.microsoft.com/office/drawing/2016/5/14/chartex" xmlns:mc="http://schemas.openxmlformats.org/markup-compatibility/2006" xmlns:aink="http://schemas.microsoft.com/office/drawing/2016/ink" xmlns:am3d="http://schemas.microsoft.com/office/drawing/2017/model3d" xmlns:o="urn:schemas-microsoft-com:office:office" xmlns:r="http://schemas.openxmlformats.org/officeDocument/2006/relationships" xmlns:m="http://schemas.openxmlformats.org/officeDocument/2006/math" xmlns:v="urn:schemas-microsoft-com:vml" xmlns:wp14="http://schemas.microsoft.com/office/word/2010/wordprocessingDrawing" xmlns:wp="http://schemas.openxmlformats.org/drawingml/2006/wordprocessingDrawing" xmlns:w10="urn:schemas-microsoft-com:office:word" xmlns:w="http://schemas.openxmlformats.org/wordprocessingml/2006/main" xmlns:w14="http://schemas.microsoft.com/office/word/2010/wordml" xmlns:w15="http://schemas.microsoft.com/office/word/2012/wordml" xmlns:w16cid="http://schemas.microsoft.com/office/word/2016/wordml/cid" xmlns:w16se="http://schemas.microsoft.com/office/word/2015/wordml/symex" xmlns:wpg="http://schemas.microsoft.com/office/word/2010/wordprocessingGroup" xmlns:wpi="http://schemas.microsoft.com/office/word/2010/wordprocessingInk" xmlns:wne="http://schemas.microsoft.com/office/word/2006/wordml" xmlns:wps="http://schemas.microsoft.com/office/word/2010/wordprocessingShape" mc:Ignorable="w14 w15 w16se w16cid wp14">
+<w:document xmlns:wpc="http://schemas.microsoft.com/office/word/2010/wordprocessingCanvas" xmlns:cx="http://schemas.microsoft.com/office/drawing/2014/chartex" xmlns:cx1="http://schemas.microsoft.com/office/drawing/2015/9/8/chartex" xmlns:mc="http://schemas.openxmlformats.org/markup-compatibility/2006" xmlns:o="urn:schemas-microsoft-com:office:office" xmlns:r="http://schemas.openxmlformats.org/officeDocument/2006/relationships" xmlns:m="http://schemas.openxmlformats.org/officeDocument/2006/math" xmlns:v="urn:schemas-microsoft-com:vml" xmlns:wp14="http://schemas.microsoft.com/office/word/2010/wordprocessingDrawing" xmlns:wp="http://schemas.openxmlformats.org/drawingml/2006/wordprocessingDrawing" xmlns:w10="urn:schemas-microsoft-com:office:word" xmlns:w="http://schemas.openxmlformats.org/wordprocessingml/2006/main" xmlns:w14="http://schemas.microsoft.com/office/word/2010/wordml" xmlns:w15="http://schemas.microsoft.com/office/word/2012/wordml" xmlns:w16se="http://schemas.microsoft.com/office/word/2015/wordml/symex" xmlns:wpg="http://schemas.microsoft.com/office/word/2010/wordprocessingGroup" xmlns:wpi="http://schemas.microsoft.com/office/word/2010/wordprocessingInk" xmlns:wne="http://schemas.microsoft.com/office/word/2006/wordml" xmlns:wps="http://schemas.microsoft.com/office/word/2010/wordprocessingShape" mc:Ignorable="w14 w15 w16se wp14">
   <w:body>
     <w:p>
       <w:pPr>
@@ -1270,15 +1270,12 @@
           <w:iCs/>
         </w:rPr>
       </w:pPr>
-      <w:bookmarkStart w:id="0" w:name="_GoBack"/>
-      <w:bookmarkEnd w:id="0"/>
       <w:r>
         <w:rPr>
           <w:b/>
           <w:sz w:val="28"/>
           <w:szCs w:val="28"/>
         </w:rPr>
-        <w:lastRenderedPageBreak/>
         <w:t>Manual Test:</w:t>
       </w:r>
     </w:p>
@@ -1315,10 +1312,36 @@
       </w:pPr>
       <w:r>
         <w:rPr>
-          <w:sz w:val="24"/>
-          <w:szCs w:val="24"/>
-        </w:rPr>
-        <w:t>Feature set added: Login and Password integration in</w:t>
+          <w:b/>
+          <w:sz w:val="24"/>
+          <w:szCs w:val="24"/>
+        </w:rPr>
+        <w:t>Test 1</w:t>
+      </w:r>
+    </w:p>
+    <w:p>
+      <w:pPr>
+        <w:pStyle w:val="ListParagraph"/>
+        <w:spacing w:line="360" w:lineRule="auto"/>
+        <w:rPr>
+          <w:sz w:val="24"/>
+          <w:szCs w:val="24"/>
+        </w:rPr>
+      </w:pPr>
+      <w:r>
+        <w:rPr>
+          <w:b/>
+          <w:sz w:val="24"/>
+          <w:szCs w:val="24"/>
+        </w:rPr>
+        <w:t>Feature set added</w:t>
+      </w:r>
+      <w:r>
+        <w:rPr>
+          <w:sz w:val="24"/>
+          <w:szCs w:val="24"/>
+        </w:rPr>
+        <w:t>: Login and Password integration in</w:t>
       </w:r>
       <w:r>
         <w:rPr>
@@ -1339,6 +1362,14 @@
       </w:pPr>
       <w:r>
         <w:rPr>
+          <w:b/>
+          <w:sz w:val="24"/>
+          <w:szCs w:val="24"/>
+        </w:rPr>
+        <w:t xml:space="preserve">What we did for testing: </w:t>
+      </w:r>
+      <w:r>
+        <w:rPr>
           <w:sz w:val="24"/>
           <w:szCs w:val="24"/>
         </w:rPr>
@@ -1350,6 +1381,55 @@
           <w:szCs w:val="24"/>
         </w:rPr>
         <w:t>fields were added into html code dummy user identities were entered to test the functionality of the system. Results of the testing confirmed (prior to database integration) that our dummy identities would, in fact, route the user to the proper landing page and leaving the fields blank would prompt the user to enter the required information. These results matched our expectations for this aspect of the landing page.</w:t>
+      </w:r>
+    </w:p>
+    <w:p>
+      <w:pPr>
+        <w:pStyle w:val="ListParagraph"/>
+        <w:spacing w:line="360" w:lineRule="auto"/>
+        <w:rPr>
+          <w:sz w:val="24"/>
+          <w:szCs w:val="24"/>
+        </w:rPr>
+      </w:pPr>
+      <w:r>
+        <w:rPr>
+          <w:b/>
+          <w:sz w:val="24"/>
+          <w:szCs w:val="24"/>
+        </w:rPr>
+        <w:t>User Story</w:t>
+      </w:r>
+      <w:r>
+        <w:rPr>
+          <w:sz w:val="24"/>
+          <w:szCs w:val="24"/>
+        </w:rPr>
+        <w:t xml:space="preserve">: User Jenny wants to log into her account and check the status of her greenhouse. She enters the appropriate log in credentials (her email address and chosen password) into the login field on the main page. Upon hitting the log in button she is taken to the data.html page which successfully displays the current temperature and humidity in her greenhouse as well as historical data encompassing the last </w:t>
+      </w:r>
+      <w:proofErr w:type="gramStart"/>
+      <w:r>
+        <w:rPr>
+          <w:sz w:val="24"/>
+          <w:szCs w:val="24"/>
+        </w:rPr>
+        <w:t>24 hour</w:t>
+      </w:r>
+      <w:proofErr w:type="gramEnd"/>
+      <w:r>
+        <w:rPr>
+          <w:sz w:val="24"/>
+          <w:szCs w:val="24"/>
+        </w:rPr>
+        <w:t xml:space="preserve"> period, week and fortnight. </w:t>
+      </w:r>
+      <w:r>
+        <w:rPr>
+          <w:b/>
+          <w:sz w:val="24"/>
+          <w:szCs w:val="24"/>
+        </w:rPr>
+        <w:t>Test Successful</w:t>
       </w:r>
     </w:p>
     <w:p>
@@ -1367,10 +1447,11 @@
       </w:pPr>
       <w:r>
         <w:rPr>
-          <w:sz w:val="24"/>
-          <w:szCs w:val="24"/>
-        </w:rPr>
-        <w:t>Feature set added: Creating a new user account:</w:t>
+          <w:b/>
+          <w:sz w:val="24"/>
+          <w:szCs w:val="24"/>
+        </w:rPr>
+        <w:t>Test 2</w:t>
       </w:r>
     </w:p>
     <w:p>
@@ -1384,6 +1465,39 @@
       </w:pPr>
       <w:r>
         <w:rPr>
+          <w:b/>
+          <w:sz w:val="24"/>
+          <w:szCs w:val="24"/>
+        </w:rPr>
+        <w:t>Feature set added</w:t>
+      </w:r>
+      <w:r>
+        <w:rPr>
+          <w:sz w:val="24"/>
+          <w:szCs w:val="24"/>
+        </w:rPr>
+        <w:t>: Creating a new user account:</w:t>
+      </w:r>
+    </w:p>
+    <w:p>
+      <w:pPr>
+        <w:pStyle w:val="ListParagraph"/>
+        <w:spacing w:line="360" w:lineRule="auto"/>
+        <w:rPr>
+          <w:sz w:val="24"/>
+          <w:szCs w:val="24"/>
+        </w:rPr>
+      </w:pPr>
+      <w:r>
+        <w:rPr>
+          <w:b/>
+          <w:sz w:val="24"/>
+          <w:szCs w:val="24"/>
+        </w:rPr>
+        <w:t xml:space="preserve">What we did for testing: </w:t>
+      </w:r>
+      <w:r>
+        <w:rPr>
           <w:sz w:val="24"/>
           <w:szCs w:val="24"/>
         </w:rPr>
@@ -1395,6 +1509,47 @@
           <w:szCs w:val="24"/>
         </w:rPr>
         <w:t>sure that this information was successfully recorded in preparation for handling by the database and back-end. Testing confirmed that information was collected and was ready for storage. Additionally, when any of the required fields were not properly entered the user was prompted to provide said information before a new account would be created. Finally, we confirmed that was an account was successfully created the user was passed to the proper confirmation page.</w:t>
+      </w:r>
+    </w:p>
+    <w:p>
+      <w:pPr>
+        <w:pStyle w:val="ListParagraph"/>
+        <w:spacing w:line="360" w:lineRule="auto"/>
+        <w:rPr>
+          <w:sz w:val="24"/>
+          <w:szCs w:val="24"/>
+        </w:rPr>
+      </w:pPr>
+      <w:r>
+        <w:rPr>
+          <w:b/>
+          <w:sz w:val="24"/>
+          <w:szCs w:val="24"/>
+        </w:rPr>
+        <w:t>User Story:</w:t>
+      </w:r>
+      <w:r>
+        <w:rPr>
+          <w:sz w:val="24"/>
+          <w:szCs w:val="24"/>
+        </w:rPr>
+        <w:t xml:space="preserve"> User Aidan has visited the main page and is interested in buying our product. He decides to purchase and clicks the buy now button. He is routed to the signup page and asked to create a username (his email address) and </w:t>
+      </w:r>
+      <w:r>
+        <w:rPr>
+          <w:sz w:val="24"/>
+          <w:szCs w:val="24"/>
+        </w:rPr>
+        <w:lastRenderedPageBreak/>
+        <w:t xml:space="preserve">password as well as shipping and payment information. He enters a username that is already in use and is prompted to create a new username. Upon creation of a valid username he is routed to the success page letting him know that his account has been successfully created. He can now expect to receive his product in the mail and begin accessing data online once hardware setup has been completed. </w:t>
+      </w:r>
+      <w:r>
+        <w:rPr>
+          <w:b/>
+          <w:sz w:val="24"/>
+          <w:szCs w:val="24"/>
+        </w:rPr>
+        <w:t>Test Successful.</w:t>
       </w:r>
     </w:p>
     <w:p>
@@ -1412,11 +1567,14 @@
       </w:pPr>
       <w:r>
         <w:rPr>
-          <w:sz w:val="24"/>
-          <w:szCs w:val="24"/>
-        </w:rPr>
-        <w:t>Feature set added: Displaying real-time and historical data on the webpage:</w:t>
-      </w:r>
+          <w:b/>
+          <w:sz w:val="24"/>
+          <w:szCs w:val="24"/>
+        </w:rPr>
+        <w:t>Test 3</w:t>
+      </w:r>
+      <w:bookmarkStart w:id="0" w:name="_GoBack"/>
+      <w:bookmarkEnd w:id="0"/>
     </w:p>
     <w:p>
       <w:pPr>
@@ -1429,6 +1587,39 @@
       </w:pPr>
       <w:r>
         <w:rPr>
+          <w:b/>
+          <w:sz w:val="24"/>
+          <w:szCs w:val="24"/>
+        </w:rPr>
+        <w:t>Feature set added</w:t>
+      </w:r>
+      <w:r>
+        <w:rPr>
+          <w:sz w:val="24"/>
+          <w:szCs w:val="24"/>
+        </w:rPr>
+        <w:t>: Displaying real-time and historical data on the webpage:</w:t>
+      </w:r>
+    </w:p>
+    <w:p>
+      <w:pPr>
+        <w:pStyle w:val="ListParagraph"/>
+        <w:spacing w:line="360" w:lineRule="auto"/>
+        <w:rPr>
+          <w:sz w:val="24"/>
+          <w:szCs w:val="24"/>
+        </w:rPr>
+      </w:pPr>
+      <w:r>
+        <w:rPr>
+          <w:b/>
+          <w:sz w:val="24"/>
+          <w:szCs w:val="24"/>
+        </w:rPr>
+        <w:t xml:space="preserve">What we did for testing: </w:t>
+      </w:r>
+      <w:r>
+        <w:rPr>
           <w:sz w:val="24"/>
           <w:szCs w:val="24"/>
         </w:rPr>
@@ -1440,6 +1631,54 @@
           <w:szCs w:val="24"/>
         </w:rPr>
         <w:t xml:space="preserve"> that graphing data plugin is displaying information properly. Also, test that real-time data has been updating as expected.</w:t>
+      </w:r>
+      <w:r>
+        <w:rPr>
+          <w:sz w:val="24"/>
+          <w:szCs w:val="24"/>
+        </w:rPr>
+        <w:t xml:space="preserve"> Testing confirmed that data from the raspberry was being collected and sent to the database to be displayed on the website.</w:t>
+      </w:r>
+    </w:p>
+    <w:p>
+      <w:pPr>
+        <w:pStyle w:val="ListParagraph"/>
+        <w:spacing w:line="360" w:lineRule="auto"/>
+        <w:rPr>
+          <w:sz w:val="24"/>
+          <w:szCs w:val="24"/>
+        </w:rPr>
+      </w:pPr>
+      <w:r>
+        <w:rPr>
+          <w:b/>
+          <w:sz w:val="24"/>
+          <w:szCs w:val="24"/>
+        </w:rPr>
+        <w:t>User Story:</w:t>
+      </w:r>
+      <w:r>
+        <w:rPr>
+          <w:sz w:val="24"/>
+          <w:szCs w:val="24"/>
+        </w:rPr>
+        <w:t xml:space="preserve"> User Miguel is untrusting of technology by nature. He wants to make sure that the hardware is has ordered from our website is working properly and that the results are being displayed properly online. He gets a digital thermometer at the local hardware store and takes measurements in his greenhouse at regular intervals to be compared with the data that is being displayed on our website. After careful review he finds the real-time data displayed on the sight matches his expectations based on his own measurements. Peace of mind is achieved! </w:t>
+      </w:r>
+      <w:r>
+        <w:rPr>
+          <w:b/>
+          <w:sz w:val="24"/>
+          <w:szCs w:val="24"/>
+        </w:rPr>
+        <w:t>Test Successful</w:t>
+      </w:r>
+      <w:r>
+        <w:rPr>
+          <w:b/>
+          <w:sz w:val="24"/>
+          <w:szCs w:val="24"/>
+        </w:rPr>
+        <w:t>.</w:t>
       </w:r>
     </w:p>
     <w:p>
@@ -1469,7 +1708,7 @@
 </file>
 
 <file path=word/numbering.xml><?xml version="1.0" encoding="utf-8"?>
-<w:numbering xmlns:wpc="http://schemas.microsoft.com/office/word/2010/wordprocessingCanvas" xmlns:cx="http://schemas.microsoft.com/office/drawing/2014/chartex" xmlns:cx1="http://schemas.microsoft.com/office/drawing/2015/9/8/chartex" xmlns:cx2="http://schemas.microsoft.com/office/drawing/2015/10/21/chartex" xmlns:cx3="http://schemas.microsoft.com/office/drawing/2016/5/9/chartex" xmlns:cx4="http://schemas.microsoft.com/office/drawing/2016/5/10/chartex" xmlns:cx5="http://schemas.microsoft.com/office/drawing/2016/5/11/chartex" xmlns:cx6="http://schemas.microsoft.com/office/drawing/2016/5/12/chartex" xmlns:cx7="http://schemas.microsoft.com/office/drawing/2016/5/13/chartex" xmlns:cx8="http://schemas.microsoft.com/office/drawing/2016/5/14/chartex" xmlns:mc="http://schemas.openxmlformats.org/markup-compatibility/2006" xmlns:aink="http://schemas.microsoft.com/office/drawing/2016/ink" xmlns:am3d="http://schemas.microsoft.com/office/drawing/2017/model3d" xmlns:o="urn:schemas-microsoft-com:office:office" xmlns:r="http://schemas.openxmlformats.org/officeDocument/2006/relationships" xmlns:m="http://schemas.openxmlformats.org/officeDocument/2006/math" xmlns:v="urn:schemas-microsoft-com:vml" xmlns:wp14="http://schemas.microsoft.com/office/word/2010/wordprocessingDrawing" xmlns:wp="http://schemas.openxmlformats.org/drawingml/2006/wordprocessingDrawing" xmlns:w10="urn:schemas-microsoft-com:office:word" xmlns:w="http://schemas.openxmlformats.org/wordprocessingml/2006/main" xmlns:w14="http://schemas.microsoft.com/office/word/2010/wordml" xmlns:w15="http://schemas.microsoft.com/office/word/2012/wordml" xmlns:w16cid="http://schemas.microsoft.com/office/word/2016/wordml/cid" xmlns:w16se="http://schemas.microsoft.com/office/word/2015/wordml/symex" xmlns:wpg="http://schemas.microsoft.com/office/word/2010/wordprocessingGroup" xmlns:wpi="http://schemas.microsoft.com/office/word/2010/wordprocessingInk" xmlns:wne="http://schemas.microsoft.com/office/word/2006/wordml" xmlns:wps="http://schemas.microsoft.com/office/word/2010/wordprocessingShape" mc:Ignorable="w14 w15 w16se w16cid wp14">
+<w:numbering xmlns:wpc="http://schemas.microsoft.com/office/word/2010/wordprocessingCanvas" xmlns:cx="http://schemas.microsoft.com/office/drawing/2014/chartex" xmlns:cx1="http://schemas.microsoft.com/office/drawing/2015/9/8/chartex" xmlns:mc="http://schemas.openxmlformats.org/markup-compatibility/2006" xmlns:o="urn:schemas-microsoft-com:office:office" xmlns:r="http://schemas.openxmlformats.org/officeDocument/2006/relationships" xmlns:m="http://schemas.openxmlformats.org/officeDocument/2006/math" xmlns:v="urn:schemas-microsoft-com:vml" xmlns:wp14="http://schemas.microsoft.com/office/word/2010/wordprocessingDrawing" xmlns:wp="http://schemas.openxmlformats.org/drawingml/2006/wordprocessingDrawing" xmlns:w10="urn:schemas-microsoft-com:office:word" xmlns:w="http://schemas.openxmlformats.org/wordprocessingml/2006/main" xmlns:w14="http://schemas.microsoft.com/office/word/2010/wordml" xmlns:w15="http://schemas.microsoft.com/office/word/2012/wordml" xmlns:w16se="http://schemas.microsoft.com/office/word/2015/wordml/symex" xmlns:wpg="http://schemas.microsoft.com/office/word/2010/wordprocessingGroup" xmlns:wpi="http://schemas.microsoft.com/office/word/2010/wordprocessingInk" xmlns:wne="http://schemas.microsoft.com/office/word/2006/wordml" xmlns:wps="http://schemas.microsoft.com/office/word/2010/wordprocessingShape" mc:Ignorable="w14 w15 w16se wp14">
   <w:abstractNum w:abstractNumId="0" w15:restartNumberingAfterBreak="0">
     <w:nsid w:val="06355155"/>
     <w:multiLevelType w:val="hybridMultilevel"/>
@@ -2315,7 +2554,7 @@
 </file>
 
 <file path=word/styles.xml><?xml version="1.0" encoding="utf-8"?>
-<w:styles xmlns:mc="http://schemas.openxmlformats.org/markup-compatibility/2006" xmlns:r="http://schemas.openxmlformats.org/officeDocument/2006/relationships" xmlns:w="http://schemas.openxmlformats.org/wordprocessingml/2006/main" xmlns:w14="http://schemas.microsoft.com/office/word/2010/wordml" xmlns:w15="http://schemas.microsoft.com/office/word/2012/wordml" xmlns:w16cid="http://schemas.microsoft.com/office/word/2016/wordml/cid" xmlns:w16se="http://schemas.microsoft.com/office/word/2015/wordml/symex" mc:Ignorable="w14 w15 w16se w16cid">
+<w:styles xmlns:mc="http://schemas.openxmlformats.org/markup-compatibility/2006" xmlns:r="http://schemas.openxmlformats.org/officeDocument/2006/relationships" xmlns:w="http://schemas.openxmlformats.org/wordprocessingml/2006/main" xmlns:w14="http://schemas.microsoft.com/office/word/2010/wordml" xmlns:w15="http://schemas.microsoft.com/office/word/2012/wordml" xmlns:w16se="http://schemas.microsoft.com/office/word/2015/wordml/symex" mc:Ignorable="w14 w15 w16se">
   <w:docDefaults>
     <w:rPrDefault>
       <w:rPr>
@@ -2331,7 +2570,7 @@
       </w:pPr>
     </w:pPrDefault>
   </w:docDefaults>
-  <w:latentStyles w:defLockedState="0" w:defUIPriority="99" w:defSemiHidden="0" w:defUnhideWhenUsed="0" w:defQFormat="0" w:count="375">
+  <w:latentStyles w:defLockedState="0" w:defUIPriority="99" w:defSemiHidden="0" w:defUnhideWhenUsed="0" w:defQFormat="0" w:count="371">
     <w:lsdException w:name="Normal" w:uiPriority="0" w:qFormat="1"/>
     <w:lsdException w:name="heading 1" w:uiPriority="9" w:qFormat="1"/>
     <w:lsdException w:name="heading 2" w:semiHidden="1" w:uiPriority="9" w:unhideWhenUsed="1" w:qFormat="1"/>
@@ -2703,10 +2942,6 @@
     <w:lsdException w:name="List Table 5 Dark Accent 6" w:uiPriority="50"/>
     <w:lsdException w:name="List Table 6 Colorful Accent 6" w:uiPriority="51"/>
     <w:lsdException w:name="List Table 7 Colorful Accent 6" w:uiPriority="52"/>
-    <w:lsdException w:name="Mention" w:semiHidden="1" w:unhideWhenUsed="1"/>
-    <w:lsdException w:name="Smart Hyperlink" w:semiHidden="1" w:unhideWhenUsed="1"/>
-    <w:lsdException w:name="Hashtag" w:semiHidden="1" w:unhideWhenUsed="1"/>
-    <w:lsdException w:name="Unresolved Mention" w:semiHidden="1" w:unhideWhenUsed="1"/>
   </w:latentStyles>
   <w:style w:type="paragraph" w:default="1" w:styleId="Normal">
     <w:name w:val="Normal"/>

</xml_diff>

<commit_message>
milestone 4 sensor test
</commit_message>
<xml_diff>
--- a/Documents/Editable Docs/Word Docs/ProjectMilestone4_Kong.docx
+++ b/Documents/Editable Docs/Word Docs/ProjectMilestone4_Kong.docx
@@ -537,6 +537,462 @@
           <w:b/>
           <w:bCs/>
         </w:rPr>
+        <w:t>Sensor Test:</w:t>
+      </w:r>
+    </w:p>
+    <w:p>
+      <w:pPr>
+        <w:pStyle w:val="Body"/>
+        <w:rPr>
+          <w:b/>
+          <w:bCs/>
+        </w:rPr>
+      </w:pPr>
+      <w:r>
+        <w:rPr>
+          <w:b/>
+          <w:bCs/>
+          <w:noProof/>
+        </w:rPr>
+        <w:drawing>
+          <wp:inline distT="0" distB="0" distL="0" distR="0" wp14:anchorId="0FB49718" wp14:editId="1DBE47E9">
+            <wp:extent cx="5939790" cy="1590040"/>
+            <wp:effectExtent l="0" t="0" r="3810" b="0"/>
+            <wp:docPr id="6" name="Picture 6"/>
+            <wp:cNvGraphicFramePr>
+              <a:graphicFrameLocks xmlns:a="http://schemas.openxmlformats.org/drawingml/2006/main" noChangeAspect="1"/>
+            </wp:cNvGraphicFramePr>
+            <a:graphic xmlns:a="http://schemas.openxmlformats.org/drawingml/2006/main">
+              <a:graphicData uri="http://schemas.openxmlformats.org/drawingml/2006/picture">
+                <pic:pic xmlns:pic="http://schemas.openxmlformats.org/drawingml/2006/picture">
+                  <pic:nvPicPr>
+                    <pic:cNvPr id="0" name="Picture 2"/>
+                    <pic:cNvPicPr>
+                      <a:picLocks noChangeAspect="1" noChangeArrowheads="1"/>
+                    </pic:cNvPicPr>
+                  </pic:nvPicPr>
+                  <pic:blipFill>
+                    <a:blip r:embed="rId6" cstate="print">
+                      <a:extLst>
+                        <a:ext uri="{28A0092B-C50C-407E-A947-70E740481C1C}">
+                          <a14:useLocalDpi xmlns:a14="http://schemas.microsoft.com/office/drawing/2010/main" val="0"/>
+                        </a:ext>
+                      </a:extLst>
+                    </a:blip>
+                    <a:srcRect/>
+                    <a:stretch>
+                      <a:fillRect/>
+                    </a:stretch>
+                  </pic:blipFill>
+                  <pic:spPr bwMode="auto">
+                    <a:xfrm>
+                      <a:off x="0" y="0"/>
+                      <a:ext cx="5939790" cy="1590040"/>
+                    </a:xfrm>
+                    <a:prstGeom prst="rect">
+                      <a:avLst/>
+                    </a:prstGeom>
+                    <a:noFill/>
+                    <a:ln>
+                      <a:noFill/>
+                    </a:ln>
+                  </pic:spPr>
+                </pic:pic>
+              </a:graphicData>
+            </a:graphic>
+          </wp:inline>
+        </w:drawing>
+      </w:r>
+    </w:p>
+    <w:p>
+      <w:pPr>
+        <w:pStyle w:val="Body"/>
+        <w:jc w:val="center"/>
+        <w:rPr>
+          <w:bCs/>
+          <w:sz w:val="18"/>
+          <w:szCs w:val="18"/>
+        </w:rPr>
+      </w:pPr>
+      <w:r>
+        <w:rPr>
+          <w:bCs/>
+          <w:sz w:val="18"/>
+          <w:szCs w:val="18"/>
+        </w:rPr>
+        <w:t xml:space="preserve">Figure 1: </w:t>
+      </w:r>
+      <w:proofErr w:type="spellStart"/>
+      <w:r>
+        <w:rPr>
+          <w:bCs/>
+          <w:sz w:val="18"/>
+          <w:szCs w:val="18"/>
+        </w:rPr>
+        <w:t>PyUnit</w:t>
+      </w:r>
+      <w:proofErr w:type="spellEnd"/>
+      <w:r>
+        <w:rPr>
+          <w:bCs/>
+          <w:sz w:val="18"/>
+          <w:szCs w:val="18"/>
+        </w:rPr>
+        <w:t xml:space="preserve"> test</w:t>
+      </w:r>
+    </w:p>
+    <w:p>
+      <w:pPr>
+        <w:pStyle w:val="Body"/>
+        <w:jc w:val="center"/>
+        <w:rPr>
+          <w:bCs/>
+          <w:sz w:val="18"/>
+          <w:szCs w:val="18"/>
+        </w:rPr>
+      </w:pPr>
+    </w:p>
+    <w:p>
+      <w:pPr>
+        <w:pStyle w:val="Body"/>
+        <w:jc w:val="center"/>
+        <w:rPr>
+          <w:bCs/>
+          <w:sz w:val="18"/>
+          <w:szCs w:val="18"/>
+        </w:rPr>
+      </w:pPr>
+    </w:p>
+    <w:p>
+      <w:pPr>
+        <w:pStyle w:val="Body"/>
+        <w:jc w:val="center"/>
+        <w:rPr>
+          <w:bCs/>
+          <w:sz w:val="18"/>
+          <w:szCs w:val="18"/>
+        </w:rPr>
+      </w:pPr>
+    </w:p>
+    <w:p>
+      <w:pPr>
+        <w:pStyle w:val="Body"/>
+        <w:jc w:val="center"/>
+        <w:rPr>
+          <w:bCs/>
+        </w:rPr>
+      </w:pPr>
+    </w:p>
+    <w:p>
+      <w:pPr>
+        <w:pStyle w:val="Body"/>
+        <w:rPr>
+          <w:b/>
+          <w:bCs/>
+        </w:rPr>
+      </w:pPr>
+      <w:r>
+        <w:rPr>
+          <w:b/>
+          <w:bCs/>
+          <w:noProof/>
+        </w:rPr>
+        <w:drawing>
+          <wp:inline distT="0" distB="0" distL="0" distR="0" wp14:anchorId="2B06BF00" wp14:editId="1A6BC624">
+            <wp:extent cx="5939790" cy="1033780"/>
+            <wp:effectExtent l="0" t="0" r="3810" b="0"/>
+            <wp:docPr id="7" name="Picture 7"/>
+            <wp:cNvGraphicFramePr>
+              <a:graphicFrameLocks xmlns:a="http://schemas.openxmlformats.org/drawingml/2006/main" noChangeAspect="1"/>
+            </wp:cNvGraphicFramePr>
+            <a:graphic xmlns:a="http://schemas.openxmlformats.org/drawingml/2006/main">
+              <a:graphicData uri="http://schemas.openxmlformats.org/drawingml/2006/picture">
+                <pic:pic xmlns:pic="http://schemas.openxmlformats.org/drawingml/2006/picture">
+                  <pic:nvPicPr>
+                    <pic:cNvPr id="0" name="Picture 3"/>
+                    <pic:cNvPicPr>
+                      <a:picLocks noChangeAspect="1" noChangeArrowheads="1"/>
+                    </pic:cNvPicPr>
+                  </pic:nvPicPr>
+                  <pic:blipFill>
+                    <a:blip r:embed="rId7">
+                      <a:extLst>
+                        <a:ext uri="{28A0092B-C50C-407E-A947-70E740481C1C}">
+                          <a14:useLocalDpi xmlns:a14="http://schemas.microsoft.com/office/drawing/2010/main" val="0"/>
+                        </a:ext>
+                      </a:extLst>
+                    </a:blip>
+                    <a:srcRect/>
+                    <a:stretch>
+                      <a:fillRect/>
+                    </a:stretch>
+                  </pic:blipFill>
+                  <pic:spPr bwMode="auto">
+                    <a:xfrm>
+                      <a:off x="0" y="0"/>
+                      <a:ext cx="5939790" cy="1033780"/>
+                    </a:xfrm>
+                    <a:prstGeom prst="rect">
+                      <a:avLst/>
+                    </a:prstGeom>
+                    <a:noFill/>
+                    <a:ln>
+                      <a:noFill/>
+                    </a:ln>
+                  </pic:spPr>
+                </pic:pic>
+              </a:graphicData>
+            </a:graphic>
+          </wp:inline>
+        </w:drawing>
+      </w:r>
+    </w:p>
+    <w:p>
+      <w:pPr>
+        <w:pStyle w:val="Body"/>
+        <w:jc w:val="center"/>
+        <w:rPr>
+          <w:bCs/>
+          <w:sz w:val="18"/>
+          <w:szCs w:val="18"/>
+        </w:rPr>
+      </w:pPr>
+      <w:r>
+        <w:rPr>
+          <w:bCs/>
+          <w:sz w:val="18"/>
+          <w:szCs w:val="18"/>
+        </w:rPr>
+        <w:t xml:space="preserve">Figure 2: failed to </w:t>
+      </w:r>
+      <w:r>
+        <w:rPr>
+          <w:bCs/>
+          <w:sz w:val="18"/>
+          <w:szCs w:val="18"/>
+        </w:rPr>
+        <w:t>connect</w:t>
+      </w:r>
+      <w:r>
+        <w:rPr>
+          <w:bCs/>
+          <w:sz w:val="18"/>
+          <w:szCs w:val="18"/>
+        </w:rPr>
+        <w:t xml:space="preserve"> database</w:t>
+      </w:r>
+    </w:p>
+    <w:p>
+      <w:pPr>
+        <w:pStyle w:val="Body"/>
+        <w:jc w:val="center"/>
+        <w:rPr>
+          <w:bCs/>
+          <w:sz w:val="18"/>
+          <w:szCs w:val="18"/>
+        </w:rPr>
+      </w:pPr>
+    </w:p>
+    <w:p>
+      <w:pPr>
+        <w:pStyle w:val="Body"/>
+        <w:jc w:val="center"/>
+        <w:rPr>
+          <w:bCs/>
+          <w:sz w:val="18"/>
+          <w:szCs w:val="18"/>
+        </w:rPr>
+      </w:pPr>
+    </w:p>
+    <w:p>
+      <w:pPr>
+        <w:pStyle w:val="Body"/>
+        <w:jc w:val="center"/>
+        <w:rPr>
+          <w:bCs/>
+          <w:sz w:val="18"/>
+          <w:szCs w:val="18"/>
+        </w:rPr>
+      </w:pPr>
+    </w:p>
+    <w:p>
+      <w:pPr>
+        <w:pStyle w:val="Body"/>
+        <w:jc w:val="center"/>
+        <w:rPr>
+          <w:bCs/>
+        </w:rPr>
+      </w:pPr>
+    </w:p>
+    <w:p>
+      <w:pPr>
+        <w:pStyle w:val="Body"/>
+        <w:rPr>
+          <w:b/>
+          <w:bCs/>
+        </w:rPr>
+      </w:pPr>
+      <w:r>
+        <w:rPr>
+          <w:b/>
+          <w:bCs/>
+          <w:noProof/>
+        </w:rPr>
+        <w:drawing>
+          <wp:inline distT="0" distB="0" distL="0" distR="0" wp14:anchorId="0E6845E3" wp14:editId="514DD680">
+            <wp:extent cx="5939790" cy="524510"/>
+            <wp:effectExtent l="0" t="0" r="3810" b="8890"/>
+            <wp:docPr id="8" name="Picture 8"/>
+            <wp:cNvGraphicFramePr>
+              <a:graphicFrameLocks xmlns:a="http://schemas.openxmlformats.org/drawingml/2006/main" noChangeAspect="1"/>
+            </wp:cNvGraphicFramePr>
+            <a:graphic xmlns:a="http://schemas.openxmlformats.org/drawingml/2006/main">
+              <a:graphicData uri="http://schemas.openxmlformats.org/drawingml/2006/picture">
+                <pic:pic xmlns:pic="http://schemas.openxmlformats.org/drawingml/2006/picture">
+                  <pic:nvPicPr>
+                    <pic:cNvPr id="0" name="Picture 4"/>
+                    <pic:cNvPicPr>
+                      <a:picLocks noChangeAspect="1" noChangeArrowheads="1"/>
+                    </pic:cNvPicPr>
+                  </pic:nvPicPr>
+                  <pic:blipFill>
+                    <a:blip r:embed="rId8">
+                      <a:extLst>
+                        <a:ext uri="{28A0092B-C50C-407E-A947-70E740481C1C}">
+                          <a14:useLocalDpi xmlns:a14="http://schemas.microsoft.com/office/drawing/2010/main" val="0"/>
+                        </a:ext>
+                      </a:extLst>
+                    </a:blip>
+                    <a:srcRect/>
+                    <a:stretch>
+                      <a:fillRect/>
+                    </a:stretch>
+                  </pic:blipFill>
+                  <pic:spPr bwMode="auto">
+                    <a:xfrm>
+                      <a:off x="0" y="0"/>
+                      <a:ext cx="5939790" cy="524510"/>
+                    </a:xfrm>
+                    <a:prstGeom prst="rect">
+                      <a:avLst/>
+                    </a:prstGeom>
+                    <a:noFill/>
+                    <a:ln>
+                      <a:noFill/>
+                    </a:ln>
+                  </pic:spPr>
+                </pic:pic>
+              </a:graphicData>
+            </a:graphic>
+          </wp:inline>
+        </w:drawing>
+      </w:r>
+    </w:p>
+    <w:p>
+      <w:pPr>
+        <w:pStyle w:val="Body"/>
+        <w:jc w:val="center"/>
+        <w:rPr>
+          <w:bCs/>
+          <w:sz w:val="18"/>
+          <w:szCs w:val="18"/>
+        </w:rPr>
+      </w:pPr>
+      <w:r>
+        <w:rPr>
+          <w:bCs/>
+          <w:sz w:val="18"/>
+          <w:szCs w:val="18"/>
+        </w:rPr>
+        <w:t xml:space="preserve">Figure 3: </w:t>
+      </w:r>
+      <w:r>
+        <w:rPr>
+          <w:bCs/>
+          <w:sz w:val="18"/>
+          <w:szCs w:val="18"/>
+        </w:rPr>
+        <w:t>failed to read sensor</w:t>
+      </w:r>
+    </w:p>
+    <w:p>
+      <w:pPr>
+        <w:pStyle w:val="Body"/>
+        <w:rPr>
+          <w:b/>
+          <w:bCs/>
+        </w:rPr>
+      </w:pPr>
+    </w:p>
+    <w:p>
+      <w:pPr>
+        <w:pStyle w:val="Body"/>
+        <w:rPr>
+          <w:b/>
+          <w:bCs/>
+        </w:rPr>
+      </w:pPr>
+    </w:p>
+    <w:p>
+      <w:pPr>
+        <w:pStyle w:val="Body"/>
+        <w:rPr>
+          <w:b/>
+          <w:bCs/>
+        </w:rPr>
+      </w:pPr>
+    </w:p>
+    <w:p>
+      <w:pPr>
+        <w:pStyle w:val="Body"/>
+        <w:rPr>
+          <w:b/>
+          <w:bCs/>
+        </w:rPr>
+      </w:pPr>
+    </w:p>
+    <w:p>
+      <w:pPr>
+        <w:pStyle w:val="Body"/>
+        <w:rPr>
+          <w:b/>
+          <w:bCs/>
+        </w:rPr>
+      </w:pPr>
+    </w:p>
+    <w:p>
+      <w:pPr>
+        <w:pStyle w:val="Body"/>
+        <w:rPr>
+          <w:b/>
+          <w:bCs/>
+        </w:rPr>
+      </w:pPr>
+      <w:bookmarkStart w:id="0" w:name="_GoBack"/>
+      <w:bookmarkEnd w:id="0"/>
+    </w:p>
+    <w:p>
+      <w:pPr>
+        <w:pStyle w:val="Body"/>
+        <w:rPr>
+          <w:b/>
+          <w:bCs/>
+        </w:rPr>
+      </w:pPr>
+    </w:p>
+    <w:p>
+      <w:pPr>
+        <w:pStyle w:val="Body"/>
+        <w:rPr>
+          <w:b/>
+          <w:bCs/>
+        </w:rPr>
+      </w:pPr>
+      <w:r>
+        <w:rPr>
+          <w:b/>
+          <w:bCs/>
+        </w:rPr>
         <w:t>Database Test:</w:t>
       </w:r>
     </w:p>
@@ -689,6 +1145,7 @@
           <w:sz w:val="26"/>
           <w:szCs w:val="26"/>
         </w:rPr>
+        <w:lastRenderedPageBreak/>
         <w:drawing>
           <wp:anchor distT="152400" distB="152400" distL="152400" distR="152400" simplePos="0" relativeHeight="251665408" behindDoc="0" locked="0" layoutInCell="1" allowOverlap="1" wp14:anchorId="65DCDB15" wp14:editId="64CD949C">
             <wp:simplePos x="0" y="0"/>
@@ -721,7 +1178,7 @@
                     </pic:cNvPicPr>
                   </pic:nvPicPr>
                   <pic:blipFill>
-                    <a:blip r:embed="rId6">
+                    <a:blip r:embed="rId9">
                       <a:extLst/>
                     </a:blip>
                     <a:srcRect l="213"/>
@@ -824,7 +1281,7 @@
                     </pic:cNvPicPr>
                   </pic:nvPicPr>
                   <pic:blipFill>
-                    <a:blip r:embed="rId7">
+                    <a:blip r:embed="rId10">
                       <a:extLst/>
                     </a:blip>
                     <a:stretch>
@@ -937,7 +1394,7 @@
                     </pic:cNvPicPr>
                   </pic:nvPicPr>
                   <pic:blipFill>
-                    <a:blip r:embed="rId8">
+                    <a:blip r:embed="rId11">
                       <a:extLst/>
                     </a:blip>
                     <a:stretch>
@@ -1046,7 +1503,7 @@
                     </pic:cNvPicPr>
                   </pic:nvPicPr>
                   <pic:blipFill>
-                    <a:blip r:embed="rId9">
+                    <a:blip r:embed="rId12">
                       <a:extLst/>
                     </a:blip>
                     <a:srcRect/>
@@ -1187,7 +1644,7 @@
                     </pic:cNvPicPr>
                   </pic:nvPicPr>
                   <pic:blipFill>
-                    <a:blip r:embed="rId10">
+                    <a:blip r:embed="rId13">
                       <a:extLst/>
                     </a:blip>
                     <a:stretch>
@@ -1443,6 +1900,9 @@
         </w:rPr>
       </w:pPr>
       <w:r>
+        <w:rPr>
+          <w:noProof/>
+        </w:rPr>
         <w:lastRenderedPageBreak/>
         <w:drawing>
           <wp:inline distT="0" distB="0" distL="0" distR="0" wp14:anchorId="50696657" wp14:editId="69A8E52F">
@@ -1462,7 +1922,7 @@
                     </pic:cNvPicPr>
                   </pic:nvPicPr>
                   <pic:blipFill>
-                    <a:blip r:embed="rId11">
+                    <a:blip r:embed="rId14">
                       <a:extLst>
                         <a:ext uri="{28A0092B-C50C-407E-A947-70E740481C1C}">
                           <a14:useLocalDpi xmlns:a14="http://schemas.microsoft.com/office/drawing/2010/main" val="0"/>
@@ -1728,6 +2188,9 @@
         </w:rPr>
       </w:pPr>
       <w:r>
+        <w:rPr>
+          <w:noProof/>
+        </w:rPr>
         <w:lastRenderedPageBreak/>
         <w:drawing>
           <wp:inline distT="0" distB="0" distL="0" distR="0" wp14:anchorId="5FB6AFA3" wp14:editId="45079664">
@@ -1747,7 +2210,7 @@
                     </pic:cNvPicPr>
                   </pic:nvPicPr>
                   <pic:blipFill>
-                    <a:blip r:embed="rId12">
+                    <a:blip r:embed="rId15">
                       <a:extLst>
                         <a:ext uri="{28A0092B-C50C-407E-A947-70E740481C1C}">
                           <a14:useLocalDpi xmlns:a14="http://schemas.microsoft.com/office/drawing/2010/main" val="0"/>
@@ -1838,8 +2301,6 @@
           <w:szCs w:val="24"/>
         </w:rPr>
       </w:pPr>
-      <w:bookmarkStart w:id="0" w:name="_GoBack"/>
-      <w:bookmarkEnd w:id="0"/>
     </w:p>
     <w:p>
       <w:pPr>
@@ -2010,6 +2471,9 @@
         </w:rPr>
       </w:pPr>
       <w:r>
+        <w:rPr>
+          <w:noProof/>
+        </w:rPr>
         <w:lastRenderedPageBreak/>
         <w:drawing>
           <wp:inline distT="0" distB="0" distL="0" distR="0" wp14:anchorId="4C514928" wp14:editId="4AA2DF90">
@@ -2029,7 +2493,7 @@
                     </pic:cNvPicPr>
                   </pic:nvPicPr>
                   <pic:blipFill>
-                    <a:blip r:embed="rId13">
+                    <a:blip r:embed="rId16">
                       <a:extLst>
                         <a:ext uri="{28A0092B-C50C-407E-A947-70E740481C1C}">
                           <a14:useLocalDpi xmlns:a14="http://schemas.microsoft.com/office/drawing/2010/main" val="0"/>
@@ -3145,6 +3609,7 @@
     <w:lsdException w:name="HTML Sample" w:semiHidden="1" w:unhideWhenUsed="1"/>
     <w:lsdException w:name="HTML Typewriter" w:semiHidden="1" w:unhideWhenUsed="1"/>
     <w:lsdException w:name="HTML Variable" w:semiHidden="1" w:unhideWhenUsed="1"/>
+    <w:lsdException w:name="Normal Table" w:semiHidden="1" w:unhideWhenUsed="1"/>
     <w:lsdException w:name="annotation subject" w:semiHidden="1" w:unhideWhenUsed="1"/>
     <w:lsdException w:name="No List" w:semiHidden="1" w:unhideWhenUsed="1"/>
     <w:lsdException w:name="Outline List 1" w:semiHidden="1" w:unhideWhenUsed="1"/>
@@ -3188,8 +3653,10 @@
     <w:lsdException w:name="Table Elegant" w:semiHidden="1" w:unhideWhenUsed="1"/>
     <w:lsdException w:name="Table Professional" w:semiHidden="1" w:unhideWhenUsed="1"/>
     <w:lsdException w:name="Table Subtle 1" w:semiHidden="1" w:unhideWhenUsed="1"/>
+    <w:lsdException w:name="Table Subtle 2" w:semiHidden="1" w:unhideWhenUsed="1"/>
     <w:lsdException w:name="Table Web 1" w:semiHidden="1" w:unhideWhenUsed="1"/>
     <w:lsdException w:name="Table Web 2" w:semiHidden="1" w:unhideWhenUsed="1"/>
+    <w:lsdException w:name="Table Web 3" w:semiHidden="1" w:unhideWhenUsed="1"/>
     <w:lsdException w:name="Balloon Text" w:semiHidden="1" w:unhideWhenUsed="1"/>
     <w:lsdException w:name="Table Grid" w:uiPriority="39"/>
     <w:lsdException w:name="Table Theme" w:semiHidden="1" w:unhideWhenUsed="1"/>
@@ -3510,6 +3977,7 @@
   <w:style w:type="character" w:default="1" w:styleId="DefaultParagraphFont">
     <w:name w:val="Default Paragraph Font"/>
     <w:uiPriority w:val="1"/>
+    <w:semiHidden/>
     <w:unhideWhenUsed/>
   </w:style>
   <w:style w:type="table" w:default="1" w:styleId="TableNormal">

</xml_diff>